<commit_message>
Desarrollo de actividades 6 a 8
</commit_message>
<xml_diff>
--- a/Actividad 6/HernandezDiegoD02Act06.docx
+++ b/Actividad 6/HernandezDiegoD02Act06.docx
@@ -6,9 +6,6 @@
       <w:pPr>
         <w:jc w:val="center"/>
       </w:pPr>
-      <w:r>
-        <w:tab/>
-      </w:r>
     </w:p>
     <w:p>
       <w:pPr>
@@ -118,16 +115,14 @@
     </w:p>
     <w:p>
       <w:pPr>
-        <w:shd w:val="clear" w:color="auto" w:fill="FFFFFF"/>
-        <w:spacing w:before="120" w:after="100" w:afterAutospacing="1" w:line="240" w:lineRule="auto"/>
         <w:jc w:val="center"/>
-        <w:outlineLvl w:val="0"/>
         <w:rPr>
           <w:rFonts w:ascii="Times New Roman" w:hAnsi="Times New Roman" w:cs="Times New Roman"/>
           <w:sz w:val="32"/>
           <w:szCs w:val="32"/>
         </w:rPr>
       </w:pPr>
+      <w:bookmarkStart w:id="0" w:name="_Toc146465957"/>
       <w:r>
         <w:rPr>
           <w:rFonts w:ascii="Times New Roman" w:hAnsi="Times New Roman" w:cs="Times New Roman"/>
@@ -136,6 +131,7 @@
         </w:rPr>
         <w:t>Seminario de Uso, Adaptación y Explotación de Sistemas Operativos, Becerra Velázquez Violeta del Rocío</w:t>
       </w:r>
+      <w:bookmarkEnd w:id="0"/>
     </w:p>
     <w:p>
       <w:pPr>
@@ -286,53 +282,1260 @@
           <w:sz w:val="24"/>
           <w:szCs w:val="24"/>
         </w:rPr>
-        <w:t>2023/08/25</w:t>
+        <w:t>2023/0</w:t>
+      </w:r>
+      <w:r>
+        <w:rPr>
+          <w:rFonts w:ascii="Times New Roman" w:hAnsi="Times New Roman" w:cs="Times New Roman"/>
+          <w:sz w:val="24"/>
+          <w:szCs w:val="24"/>
+        </w:rPr>
+        <w:t>9</w:t>
+      </w:r>
+      <w:r>
+        <w:rPr>
+          <w:rFonts w:ascii="Times New Roman" w:hAnsi="Times New Roman" w:cs="Times New Roman"/>
+          <w:sz w:val="24"/>
+          <w:szCs w:val="24"/>
+        </w:rPr>
+        <w:t>/2</w:t>
+      </w:r>
+      <w:r>
+        <w:rPr>
+          <w:rFonts w:ascii="Times New Roman" w:hAnsi="Times New Roman" w:cs="Times New Roman"/>
+          <w:sz w:val="24"/>
+          <w:szCs w:val="24"/>
+        </w:rPr>
+        <w:t>4</w:t>
       </w:r>
     </w:p>
     <w:p>
       <w:r>
         <w:br w:type="page"/>
       </w:r>
-      <w:r>
-        <w:lastRenderedPageBreak/>
-        <w:br w:type="page"/>
-      </w:r>
-    </w:p>
-    <w:p>
-      <w:fldSimple w:instr=" INDEX \c &quot;2&quot; \z &quot;2058&quot; ">
-        <w:r>
-          <w:rPr>
-            <w:b/>
-            <w:bCs/>
-            <w:noProof/>
-            <w:lang w:val="es-ES"/>
-          </w:rPr>
-          <w:t>No se encuentran entradas de índice.</w:t>
-        </w:r>
-      </w:fldSimple>
-    </w:p>
-    <w:p>
-      <w:pPr>
-        <w:pStyle w:val="Ttulo2"/>
-        <w:rPr>
-          <w:rFonts w:ascii="Times New Roman" w:hAnsi="Times New Roman" w:cs="Times New Roman"/>
+    </w:p>
+    <w:sdt>
+      <w:sdtPr>
+        <w:rPr>
+          <w:lang w:val="es-ES"/>
+        </w:rPr>
+        <w:id w:val="-1728455294"/>
+        <w:docPartObj>
+          <w:docPartGallery w:val="Table of Contents"/>
+          <w:docPartUnique/>
+        </w:docPartObj>
+      </w:sdtPr>
+      <w:sdtEndPr>
+        <w:rPr>
+          <w:rFonts w:asciiTheme="minorHAnsi" w:eastAsiaTheme="minorHAnsi" w:hAnsiTheme="minorHAnsi" w:cstheme="minorBidi"/>
           <w:b/>
           <w:bCs/>
-        </w:rPr>
-      </w:pPr>
-      <w:r>
-        <w:rPr>
-          <w:rFonts w:ascii="Times New Roman" w:hAnsi="Times New Roman" w:cs="Times New Roman"/>
-          <w:b/>
-          <w:bCs/>
+          <w:color w:val="auto"/>
+          <w:kern w:val="2"/>
+          <w:sz w:val="22"/>
+          <w:szCs w:val="22"/>
+          <w:lang w:eastAsia="en-US"/>
+        </w:rPr>
+      </w:sdtEndPr>
+      <w:sdtContent>
+        <w:p>
+          <w:pPr>
+            <w:pStyle w:val="TtuloTDC"/>
+            <w:rPr>
+              <w:b/>
+              <w:bCs/>
+            </w:rPr>
+          </w:pPr>
+          <w:r>
+            <w:rPr>
+              <w:b/>
+              <w:bCs/>
+              <w:lang w:val="es-ES"/>
+            </w:rPr>
+            <w:t>Tabla de contenido</w:t>
+          </w:r>
+        </w:p>
+        <w:p>
+          <w:pPr>
+            <w:pStyle w:val="TDC1"/>
+            <w:tabs>
+              <w:tab w:val="right" w:leader="dot" w:pos="9395"/>
+            </w:tabs>
+            <w:rPr>
+              <w:rFonts w:eastAsiaTheme="minorEastAsia"/>
+              <w:noProof/>
+              <w:lang w:eastAsia="es-MX"/>
+            </w:rPr>
+          </w:pPr>
+          <w:r>
+            <w:fldChar w:fldCharType="begin"/>
+          </w:r>
+          <w:r>
+            <w:instrText xml:space="preserve"> TOC \o "1-3" \h \z \u </w:instrText>
+          </w:r>
+          <w:r>
+            <w:fldChar w:fldCharType="separate"/>
+          </w:r>
+          <w:hyperlink w:anchor="_Toc146466008" w:history="1">
+            <w:r>
+              <w:rPr>
+                <w:rStyle w:val="Hipervnculo"/>
+                <w:noProof/>
+              </w:rPr>
+              <w:t>Tabla de imágenes.</w:t>
+            </w:r>
+            <w:r>
+              <w:rPr>
+                <w:noProof/>
+                <w:webHidden/>
+              </w:rPr>
+              <w:tab/>
+            </w:r>
+            <w:r>
+              <w:rPr>
+                <w:noProof/>
+                <w:webHidden/>
+              </w:rPr>
+              <w:fldChar w:fldCharType="begin"/>
+            </w:r>
+            <w:r>
+              <w:rPr>
+                <w:noProof/>
+                <w:webHidden/>
+              </w:rPr>
+              <w:instrText xml:space="preserve"> PAGEREF _Toc146466008 \h </w:instrText>
+            </w:r>
+            <w:r>
+              <w:rPr>
+                <w:noProof/>
+                <w:webHidden/>
+              </w:rPr>
+            </w:r>
+            <w:r>
+              <w:rPr>
+                <w:noProof/>
+                <w:webHidden/>
+              </w:rPr>
+              <w:fldChar w:fldCharType="separate"/>
+            </w:r>
+            <w:r>
+              <w:rPr>
+                <w:noProof/>
+                <w:webHidden/>
+              </w:rPr>
+              <w:t>2</w:t>
+            </w:r>
+            <w:r>
+              <w:rPr>
+                <w:noProof/>
+                <w:webHidden/>
+              </w:rPr>
+              <w:fldChar w:fldCharType="end"/>
+            </w:r>
+          </w:hyperlink>
+        </w:p>
+        <w:p>
+          <w:pPr>
+            <w:pStyle w:val="TDC1"/>
+            <w:tabs>
+              <w:tab w:val="right" w:leader="dot" w:pos="9395"/>
+            </w:tabs>
+            <w:rPr>
+              <w:rFonts w:eastAsiaTheme="minorEastAsia"/>
+              <w:noProof/>
+              <w:lang w:eastAsia="es-MX"/>
+            </w:rPr>
+          </w:pPr>
+          <w:hyperlink w:anchor="_Toc146466009" w:history="1">
+            <w:r>
+              <w:rPr>
+                <w:rStyle w:val="Hipervnculo"/>
+                <w:noProof/>
+              </w:rPr>
+              <w:t>a) Investigar los conceptos de distribución de software y licencias, sin olvidar las implicaciones legales que esto conlleva.</w:t>
+            </w:r>
+            <w:r>
+              <w:rPr>
+                <w:noProof/>
+                <w:webHidden/>
+              </w:rPr>
+              <w:tab/>
+            </w:r>
+            <w:r>
+              <w:rPr>
+                <w:noProof/>
+                <w:webHidden/>
+              </w:rPr>
+              <w:fldChar w:fldCharType="begin"/>
+            </w:r>
+            <w:r>
+              <w:rPr>
+                <w:noProof/>
+                <w:webHidden/>
+              </w:rPr>
+              <w:instrText xml:space="preserve"> PAGEREF _Toc146466009 \h </w:instrText>
+            </w:r>
+            <w:r>
+              <w:rPr>
+                <w:noProof/>
+                <w:webHidden/>
+              </w:rPr>
+            </w:r>
+            <w:r>
+              <w:rPr>
+                <w:noProof/>
+                <w:webHidden/>
+              </w:rPr>
+              <w:fldChar w:fldCharType="separate"/>
+            </w:r>
+            <w:r>
+              <w:rPr>
+                <w:noProof/>
+                <w:webHidden/>
+              </w:rPr>
+              <w:t>3</w:t>
+            </w:r>
+            <w:r>
+              <w:rPr>
+                <w:noProof/>
+                <w:webHidden/>
+              </w:rPr>
+              <w:fldChar w:fldCharType="end"/>
+            </w:r>
+          </w:hyperlink>
+        </w:p>
+        <w:p>
+          <w:pPr>
+            <w:pStyle w:val="TDC2"/>
+            <w:tabs>
+              <w:tab w:val="right" w:leader="dot" w:pos="9395"/>
+            </w:tabs>
+            <w:rPr>
+              <w:rFonts w:eastAsiaTheme="minorEastAsia"/>
+              <w:noProof/>
+              <w:lang w:eastAsia="es-MX"/>
+            </w:rPr>
+          </w:pPr>
+          <w:hyperlink w:anchor="_Toc146466010" w:history="1">
+            <w:r>
+              <w:rPr>
+                <w:rStyle w:val="Hipervnculo"/>
+                <w:rFonts w:ascii="Times New Roman" w:hAnsi="Times New Roman" w:cs="Times New Roman"/>
+                <w:noProof/>
+              </w:rPr>
+              <w:t>Software:</w:t>
+            </w:r>
+            <w:r>
+              <w:rPr>
+                <w:noProof/>
+                <w:webHidden/>
+              </w:rPr>
+              <w:tab/>
+            </w:r>
+            <w:r>
+              <w:rPr>
+                <w:noProof/>
+                <w:webHidden/>
+              </w:rPr>
+              <w:fldChar w:fldCharType="begin"/>
+            </w:r>
+            <w:r>
+              <w:rPr>
+                <w:noProof/>
+                <w:webHidden/>
+              </w:rPr>
+              <w:instrText xml:space="preserve"> PAGEREF _Toc146466010 \h </w:instrText>
+            </w:r>
+            <w:r>
+              <w:rPr>
+                <w:noProof/>
+                <w:webHidden/>
+              </w:rPr>
+            </w:r>
+            <w:r>
+              <w:rPr>
+                <w:noProof/>
+                <w:webHidden/>
+              </w:rPr>
+              <w:fldChar w:fldCharType="separate"/>
+            </w:r>
+            <w:r>
+              <w:rPr>
+                <w:noProof/>
+                <w:webHidden/>
+              </w:rPr>
+              <w:t>3</w:t>
+            </w:r>
+            <w:r>
+              <w:rPr>
+                <w:noProof/>
+                <w:webHidden/>
+              </w:rPr>
+              <w:fldChar w:fldCharType="end"/>
+            </w:r>
+          </w:hyperlink>
+        </w:p>
+        <w:p>
+          <w:pPr>
+            <w:pStyle w:val="TDC2"/>
+            <w:tabs>
+              <w:tab w:val="right" w:leader="dot" w:pos="9395"/>
+            </w:tabs>
+            <w:rPr>
+              <w:rFonts w:eastAsiaTheme="minorEastAsia"/>
+              <w:noProof/>
+              <w:lang w:eastAsia="es-MX"/>
+            </w:rPr>
+          </w:pPr>
+          <w:hyperlink w:anchor="_Toc146466011" w:history="1">
+            <w:r>
+              <w:rPr>
+                <w:rStyle w:val="Hipervnculo"/>
+                <w:rFonts w:ascii="Times New Roman" w:hAnsi="Times New Roman" w:cs="Times New Roman"/>
+                <w:noProof/>
+              </w:rPr>
+              <w:t>Licencias:</w:t>
+            </w:r>
+            <w:r>
+              <w:rPr>
+                <w:noProof/>
+                <w:webHidden/>
+              </w:rPr>
+              <w:tab/>
+            </w:r>
+            <w:r>
+              <w:rPr>
+                <w:noProof/>
+                <w:webHidden/>
+              </w:rPr>
+              <w:fldChar w:fldCharType="begin"/>
+            </w:r>
+            <w:r>
+              <w:rPr>
+                <w:noProof/>
+                <w:webHidden/>
+              </w:rPr>
+              <w:instrText xml:space="preserve"> PAGEREF _Toc146466011 \h </w:instrText>
+            </w:r>
+            <w:r>
+              <w:rPr>
+                <w:noProof/>
+                <w:webHidden/>
+              </w:rPr>
+            </w:r>
+            <w:r>
+              <w:rPr>
+                <w:noProof/>
+                <w:webHidden/>
+              </w:rPr>
+              <w:fldChar w:fldCharType="separate"/>
+            </w:r>
+            <w:r>
+              <w:rPr>
+                <w:noProof/>
+                <w:webHidden/>
+              </w:rPr>
+              <w:t>3</w:t>
+            </w:r>
+            <w:r>
+              <w:rPr>
+                <w:noProof/>
+                <w:webHidden/>
+              </w:rPr>
+              <w:fldChar w:fldCharType="end"/>
+            </w:r>
+          </w:hyperlink>
+        </w:p>
+        <w:p>
+          <w:pPr>
+            <w:pStyle w:val="TDC1"/>
+            <w:tabs>
+              <w:tab w:val="right" w:leader="dot" w:pos="9395"/>
+            </w:tabs>
+            <w:rPr>
+              <w:rFonts w:eastAsiaTheme="minorEastAsia"/>
+              <w:noProof/>
+              <w:lang w:eastAsia="es-MX"/>
+            </w:rPr>
+          </w:pPr>
+          <w:hyperlink w:anchor="_Toc146466012" w:history="1">
+            <w:r>
+              <w:rPr>
+                <w:rStyle w:val="Hipervnculo"/>
+                <w:noProof/>
+              </w:rPr>
+              <w:t>b) Registre una participación en el Foro “Distribuciones y licencias de un sistema operativo”.</w:t>
+            </w:r>
+            <w:r>
+              <w:rPr>
+                <w:noProof/>
+                <w:webHidden/>
+              </w:rPr>
+              <w:tab/>
+            </w:r>
+            <w:r>
+              <w:rPr>
+                <w:noProof/>
+                <w:webHidden/>
+              </w:rPr>
+              <w:fldChar w:fldCharType="begin"/>
+            </w:r>
+            <w:r>
+              <w:rPr>
+                <w:noProof/>
+                <w:webHidden/>
+              </w:rPr>
+              <w:instrText xml:space="preserve"> PAGEREF _Toc146466012 \h </w:instrText>
+            </w:r>
+            <w:r>
+              <w:rPr>
+                <w:noProof/>
+                <w:webHidden/>
+              </w:rPr>
+            </w:r>
+            <w:r>
+              <w:rPr>
+                <w:noProof/>
+                <w:webHidden/>
+              </w:rPr>
+              <w:fldChar w:fldCharType="separate"/>
+            </w:r>
+            <w:r>
+              <w:rPr>
+                <w:noProof/>
+                <w:webHidden/>
+              </w:rPr>
+              <w:t>5</w:t>
+            </w:r>
+            <w:r>
+              <w:rPr>
+                <w:noProof/>
+                <w:webHidden/>
+              </w:rPr>
+              <w:fldChar w:fldCharType="end"/>
+            </w:r>
+          </w:hyperlink>
+        </w:p>
+        <w:p>
+          <w:pPr>
+            <w:pStyle w:val="TDC1"/>
+            <w:tabs>
+              <w:tab w:val="right" w:leader="dot" w:pos="9395"/>
+            </w:tabs>
+            <w:rPr>
+              <w:rFonts w:eastAsiaTheme="minorEastAsia"/>
+              <w:noProof/>
+              <w:lang w:eastAsia="es-MX"/>
+            </w:rPr>
+          </w:pPr>
+          <w:hyperlink w:anchor="_Toc146466013" w:history="1">
+            <w:r>
+              <w:rPr>
+                <w:rStyle w:val="Hipervnculo"/>
+                <w:noProof/>
+                <w:shd w:val="clear" w:color="auto" w:fill="FFFFFF"/>
+              </w:rPr>
+              <w:t>c) Lee los comentarios de tus compañeros, analiza sus propuestas e información y responde a su participación con un aporte constructivo (al menos a 5 de ellos). Realice captura de pantalla de cada aportación realizada y anéxelo al documento a entregar en plataforma</w:t>
+            </w:r>
+            <w:r>
+              <w:rPr>
+                <w:noProof/>
+                <w:webHidden/>
+              </w:rPr>
+              <w:tab/>
+            </w:r>
+            <w:r>
+              <w:rPr>
+                <w:noProof/>
+                <w:webHidden/>
+              </w:rPr>
+              <w:fldChar w:fldCharType="begin"/>
+            </w:r>
+            <w:r>
+              <w:rPr>
+                <w:noProof/>
+                <w:webHidden/>
+              </w:rPr>
+              <w:instrText xml:space="preserve"> PAGEREF _Toc146466013 \h </w:instrText>
+            </w:r>
+            <w:r>
+              <w:rPr>
+                <w:noProof/>
+                <w:webHidden/>
+              </w:rPr>
+            </w:r>
+            <w:r>
+              <w:rPr>
+                <w:noProof/>
+                <w:webHidden/>
+              </w:rPr>
+              <w:fldChar w:fldCharType="separate"/>
+            </w:r>
+            <w:r>
+              <w:rPr>
+                <w:noProof/>
+                <w:webHidden/>
+              </w:rPr>
+              <w:t>6</w:t>
+            </w:r>
+            <w:r>
+              <w:rPr>
+                <w:noProof/>
+                <w:webHidden/>
+              </w:rPr>
+              <w:fldChar w:fldCharType="end"/>
+            </w:r>
+          </w:hyperlink>
+        </w:p>
+        <w:p>
+          <w:pPr>
+            <w:pStyle w:val="TDC1"/>
+            <w:tabs>
+              <w:tab w:val="right" w:leader="dot" w:pos="9395"/>
+            </w:tabs>
+            <w:rPr>
+              <w:rFonts w:eastAsiaTheme="minorEastAsia"/>
+              <w:noProof/>
+              <w:lang w:eastAsia="es-MX"/>
+            </w:rPr>
+          </w:pPr>
+          <w:hyperlink w:anchor="_Toc146466014" w:history="1">
+            <w:r>
+              <w:rPr>
+                <w:rStyle w:val="Hipervnculo"/>
+                <w:noProof/>
+              </w:rPr>
+              <w:t>e) Una vez recolectada la información realiza una síntesis con lo más relevante de todas las entradas del foro</w:t>
+            </w:r>
+            <w:r>
+              <w:rPr>
+                <w:noProof/>
+                <w:webHidden/>
+              </w:rPr>
+              <w:tab/>
+            </w:r>
+            <w:r>
+              <w:rPr>
+                <w:noProof/>
+                <w:webHidden/>
+              </w:rPr>
+              <w:fldChar w:fldCharType="begin"/>
+            </w:r>
+            <w:r>
+              <w:rPr>
+                <w:noProof/>
+                <w:webHidden/>
+              </w:rPr>
+              <w:instrText xml:space="preserve"> PAGEREF _Toc146466014 \h </w:instrText>
+            </w:r>
+            <w:r>
+              <w:rPr>
+                <w:noProof/>
+                <w:webHidden/>
+              </w:rPr>
+            </w:r>
+            <w:r>
+              <w:rPr>
+                <w:noProof/>
+                <w:webHidden/>
+              </w:rPr>
+              <w:fldChar w:fldCharType="separate"/>
+            </w:r>
+            <w:r>
+              <w:rPr>
+                <w:noProof/>
+                <w:webHidden/>
+              </w:rPr>
+              <w:t>7</w:t>
+            </w:r>
+            <w:r>
+              <w:rPr>
+                <w:noProof/>
+                <w:webHidden/>
+              </w:rPr>
+              <w:fldChar w:fldCharType="end"/>
+            </w:r>
+          </w:hyperlink>
+        </w:p>
+        <w:p>
+          <w:pPr>
+            <w:pStyle w:val="TDC1"/>
+            <w:tabs>
+              <w:tab w:val="right" w:leader="dot" w:pos="9395"/>
+            </w:tabs>
+            <w:rPr>
+              <w:rFonts w:eastAsiaTheme="minorEastAsia"/>
+              <w:noProof/>
+              <w:lang w:eastAsia="es-MX"/>
+            </w:rPr>
+          </w:pPr>
+          <w:hyperlink w:anchor="_Toc146466015" w:history="1">
+            <w:r>
+              <w:rPr>
+                <w:rStyle w:val="Hipervnculo"/>
+                <w:noProof/>
+              </w:rPr>
+              <w:t>f) Genere una conclusión sobre lo que ha aprendido en esta actividad</w:t>
+            </w:r>
+            <w:r>
+              <w:rPr>
+                <w:noProof/>
+                <w:webHidden/>
+              </w:rPr>
+              <w:tab/>
+            </w:r>
+            <w:r>
+              <w:rPr>
+                <w:noProof/>
+                <w:webHidden/>
+              </w:rPr>
+              <w:fldChar w:fldCharType="begin"/>
+            </w:r>
+            <w:r>
+              <w:rPr>
+                <w:noProof/>
+                <w:webHidden/>
+              </w:rPr>
+              <w:instrText xml:space="preserve"> PAGEREF _Toc146466015 \h </w:instrText>
+            </w:r>
+            <w:r>
+              <w:rPr>
+                <w:noProof/>
+                <w:webHidden/>
+              </w:rPr>
+            </w:r>
+            <w:r>
+              <w:rPr>
+                <w:noProof/>
+                <w:webHidden/>
+              </w:rPr>
+              <w:fldChar w:fldCharType="separate"/>
+            </w:r>
+            <w:r>
+              <w:rPr>
+                <w:noProof/>
+                <w:webHidden/>
+              </w:rPr>
+              <w:t>7</w:t>
+            </w:r>
+            <w:r>
+              <w:rPr>
+                <w:noProof/>
+                <w:webHidden/>
+              </w:rPr>
+              <w:fldChar w:fldCharType="end"/>
+            </w:r>
+          </w:hyperlink>
+        </w:p>
+        <w:p>
+          <w:pPr>
+            <w:pStyle w:val="TDC1"/>
+            <w:tabs>
+              <w:tab w:val="right" w:leader="dot" w:pos="9395"/>
+            </w:tabs>
+            <w:rPr>
+              <w:rFonts w:eastAsiaTheme="minorEastAsia"/>
+              <w:noProof/>
+              <w:lang w:eastAsia="es-MX"/>
+            </w:rPr>
+          </w:pPr>
+          <w:hyperlink w:anchor="_Toc146466016" w:history="1">
+            <w:r>
+              <w:rPr>
+                <w:rStyle w:val="Hipervnculo"/>
+                <w:noProof/>
+                <w:lang w:val="es-ES"/>
+              </w:rPr>
+              <w:t>Bibliografía</w:t>
+            </w:r>
+            <w:r>
+              <w:rPr>
+                <w:noProof/>
+                <w:webHidden/>
+              </w:rPr>
+              <w:tab/>
+            </w:r>
+            <w:r>
+              <w:rPr>
+                <w:noProof/>
+                <w:webHidden/>
+              </w:rPr>
+              <w:fldChar w:fldCharType="begin"/>
+            </w:r>
+            <w:r>
+              <w:rPr>
+                <w:noProof/>
+                <w:webHidden/>
+              </w:rPr>
+              <w:instrText xml:space="preserve"> PAGEREF _Toc146466016 \h </w:instrText>
+            </w:r>
+            <w:r>
+              <w:rPr>
+                <w:noProof/>
+                <w:webHidden/>
+              </w:rPr>
+            </w:r>
+            <w:r>
+              <w:rPr>
+                <w:noProof/>
+                <w:webHidden/>
+              </w:rPr>
+              <w:fldChar w:fldCharType="separate"/>
+            </w:r>
+            <w:r>
+              <w:rPr>
+                <w:noProof/>
+                <w:webHidden/>
+              </w:rPr>
+              <w:t>8</w:t>
+            </w:r>
+            <w:r>
+              <w:rPr>
+                <w:noProof/>
+                <w:webHidden/>
+              </w:rPr>
+              <w:fldChar w:fldCharType="end"/>
+            </w:r>
+          </w:hyperlink>
+        </w:p>
+        <w:p>
+          <w:r>
+            <w:rPr>
+              <w:b/>
+              <w:bCs/>
+              <w:lang w:val="es-ES"/>
+            </w:rPr>
+            <w:fldChar w:fldCharType="end"/>
+          </w:r>
+        </w:p>
+      </w:sdtContent>
+    </w:sdt>
+    <w:p>
+      <w:pPr>
+        <w:pStyle w:val="Ttulo1"/>
+        <w:rPr>
+          <w:color w:val="4472C4" w:themeColor="accent1"/>
+          <w:sz w:val="24"/>
+          <w:szCs w:val="24"/>
+        </w:rPr>
+      </w:pPr>
+      <w:bookmarkStart w:id="1" w:name="_Toc146466008"/>
+      <w:r>
+        <w:rPr>
+          <w:color w:val="4472C4" w:themeColor="accent1"/>
+          <w:sz w:val="24"/>
+          <w:szCs w:val="24"/>
+        </w:rPr>
+        <w:t xml:space="preserve">Tabla de </w:t>
+      </w:r>
+      <w:r>
+        <w:rPr>
+          <w:color w:val="4472C4" w:themeColor="accent1"/>
+          <w:sz w:val="24"/>
+          <w:szCs w:val="24"/>
+        </w:rPr>
+        <w:t>imágenes.</w:t>
+      </w:r>
+      <w:bookmarkEnd w:id="1"/>
+    </w:p>
+    <w:p>
+      <w:pPr>
+        <w:pStyle w:val="Tabladeilustraciones"/>
+        <w:tabs>
+          <w:tab w:val="right" w:leader="dot" w:pos="9395"/>
+        </w:tabs>
+        <w:rPr>
+          <w:noProof/>
+        </w:rPr>
+      </w:pPr>
+      <w:r>
+        <w:fldChar w:fldCharType="begin"/>
+      </w:r>
+      <w:r>
+        <w:instrText xml:space="preserve"> TOC \h \z \c "Ilustración" </w:instrText>
+      </w:r>
+      <w:r>
+        <w:fldChar w:fldCharType="separate"/>
+      </w:r>
+      <w:hyperlink w:anchor="_Toc146465924" w:history="1">
+        <w:r>
+          <w:rPr>
+            <w:rStyle w:val="Hipervnculo"/>
+            <w:noProof/>
+          </w:rPr>
+          <w:t>Ilustración 1 aportación personal al foro de sección D02</w:t>
+        </w:r>
+        <w:r>
+          <w:rPr>
+            <w:noProof/>
+            <w:webHidden/>
+          </w:rPr>
+          <w:tab/>
+        </w:r>
+        <w:r>
+          <w:rPr>
+            <w:noProof/>
+            <w:webHidden/>
+          </w:rPr>
+          <w:fldChar w:fldCharType="begin"/>
+        </w:r>
+        <w:r>
+          <w:rPr>
+            <w:noProof/>
+            <w:webHidden/>
+          </w:rPr>
+          <w:instrText xml:space="preserve"> PAGEREF _Toc146465924 \h </w:instrText>
+        </w:r>
+        <w:r>
+          <w:rPr>
+            <w:noProof/>
+            <w:webHidden/>
+          </w:rPr>
+        </w:r>
+        <w:r>
+          <w:rPr>
+            <w:noProof/>
+            <w:webHidden/>
+          </w:rPr>
+          <w:fldChar w:fldCharType="separate"/>
+        </w:r>
+        <w:r>
+          <w:rPr>
+            <w:noProof/>
+            <w:webHidden/>
+          </w:rPr>
+          <w:t>5</w:t>
+        </w:r>
+        <w:r>
+          <w:rPr>
+            <w:noProof/>
+            <w:webHidden/>
+          </w:rPr>
+          <w:fldChar w:fldCharType="end"/>
+        </w:r>
+      </w:hyperlink>
+    </w:p>
+    <w:p>
+      <w:pPr>
+        <w:pStyle w:val="Tabladeilustraciones"/>
+        <w:tabs>
+          <w:tab w:val="right" w:leader="dot" w:pos="9395"/>
+        </w:tabs>
+        <w:rPr>
+          <w:noProof/>
+        </w:rPr>
+      </w:pPr>
+      <w:hyperlink w:anchor="_Toc146465925" w:history="1">
+        <w:r>
+          <w:rPr>
+            <w:rStyle w:val="Hipervnculo"/>
+            <w:noProof/>
+          </w:rPr>
+          <w:t>Ilustración 2 comentario a aporte de Ana María Rojas</w:t>
+        </w:r>
+        <w:r>
+          <w:rPr>
+            <w:noProof/>
+            <w:webHidden/>
+          </w:rPr>
+          <w:tab/>
+        </w:r>
+        <w:r>
+          <w:rPr>
+            <w:noProof/>
+            <w:webHidden/>
+          </w:rPr>
+          <w:fldChar w:fldCharType="begin"/>
+        </w:r>
+        <w:r>
+          <w:rPr>
+            <w:noProof/>
+            <w:webHidden/>
+          </w:rPr>
+          <w:instrText xml:space="preserve"> PAGEREF _Toc146465925 \h </w:instrText>
+        </w:r>
+        <w:r>
+          <w:rPr>
+            <w:noProof/>
+            <w:webHidden/>
+          </w:rPr>
+        </w:r>
+        <w:r>
+          <w:rPr>
+            <w:noProof/>
+            <w:webHidden/>
+          </w:rPr>
+          <w:fldChar w:fldCharType="separate"/>
+        </w:r>
+        <w:r>
+          <w:rPr>
+            <w:noProof/>
+            <w:webHidden/>
+          </w:rPr>
+          <w:t>6</w:t>
+        </w:r>
+        <w:r>
+          <w:rPr>
+            <w:noProof/>
+            <w:webHidden/>
+          </w:rPr>
+          <w:fldChar w:fldCharType="end"/>
+        </w:r>
+      </w:hyperlink>
+    </w:p>
+    <w:p>
+      <w:pPr>
+        <w:pStyle w:val="Tabladeilustraciones"/>
+        <w:tabs>
+          <w:tab w:val="right" w:leader="dot" w:pos="9395"/>
+        </w:tabs>
+        <w:rPr>
+          <w:noProof/>
+        </w:rPr>
+      </w:pPr>
+      <w:hyperlink w:anchor="_Toc146465926" w:history="1">
+        <w:r>
+          <w:rPr>
+            <w:rStyle w:val="Hipervnculo"/>
+            <w:noProof/>
+          </w:rPr>
+          <w:t>Ilustración 3 comentario a aporte de Juan Diego Galván</w:t>
+        </w:r>
+        <w:r>
+          <w:rPr>
+            <w:noProof/>
+            <w:webHidden/>
+          </w:rPr>
+          <w:tab/>
+        </w:r>
+        <w:r>
+          <w:rPr>
+            <w:noProof/>
+            <w:webHidden/>
+          </w:rPr>
+          <w:fldChar w:fldCharType="begin"/>
+        </w:r>
+        <w:r>
+          <w:rPr>
+            <w:noProof/>
+            <w:webHidden/>
+          </w:rPr>
+          <w:instrText xml:space="preserve"> PAGEREF _Toc146465926 \h </w:instrText>
+        </w:r>
+        <w:r>
+          <w:rPr>
+            <w:noProof/>
+            <w:webHidden/>
+          </w:rPr>
+        </w:r>
+        <w:r>
+          <w:rPr>
+            <w:noProof/>
+            <w:webHidden/>
+          </w:rPr>
+          <w:fldChar w:fldCharType="separate"/>
+        </w:r>
+        <w:r>
+          <w:rPr>
+            <w:noProof/>
+            <w:webHidden/>
+          </w:rPr>
+          <w:t>6</w:t>
+        </w:r>
+        <w:r>
+          <w:rPr>
+            <w:noProof/>
+            <w:webHidden/>
+          </w:rPr>
+          <w:fldChar w:fldCharType="end"/>
+        </w:r>
+      </w:hyperlink>
+    </w:p>
+    <w:p>
+      <w:pPr>
+        <w:pStyle w:val="Tabladeilustraciones"/>
+        <w:tabs>
+          <w:tab w:val="right" w:leader="dot" w:pos="9395"/>
+        </w:tabs>
+        <w:rPr>
+          <w:noProof/>
+        </w:rPr>
+      </w:pPr>
+      <w:hyperlink w:anchor="_Toc146465927" w:history="1">
+        <w:r>
+          <w:rPr>
+            <w:rStyle w:val="Hipervnculo"/>
+            <w:noProof/>
+          </w:rPr>
+          <w:t>Ilustración 4 comentario a aporte de Ulises Ivan Estrada</w:t>
+        </w:r>
+        <w:r>
+          <w:rPr>
+            <w:noProof/>
+            <w:webHidden/>
+          </w:rPr>
+          <w:tab/>
+        </w:r>
+        <w:r>
+          <w:rPr>
+            <w:noProof/>
+            <w:webHidden/>
+          </w:rPr>
+          <w:fldChar w:fldCharType="begin"/>
+        </w:r>
+        <w:r>
+          <w:rPr>
+            <w:noProof/>
+            <w:webHidden/>
+          </w:rPr>
+          <w:instrText xml:space="preserve"> PAGEREF _Toc146465927 \h </w:instrText>
+        </w:r>
+        <w:r>
+          <w:rPr>
+            <w:noProof/>
+            <w:webHidden/>
+          </w:rPr>
+        </w:r>
+        <w:r>
+          <w:rPr>
+            <w:noProof/>
+            <w:webHidden/>
+          </w:rPr>
+          <w:fldChar w:fldCharType="separate"/>
+        </w:r>
+        <w:r>
+          <w:rPr>
+            <w:noProof/>
+            <w:webHidden/>
+          </w:rPr>
+          <w:t>6</w:t>
+        </w:r>
+        <w:r>
+          <w:rPr>
+            <w:noProof/>
+            <w:webHidden/>
+          </w:rPr>
+          <w:fldChar w:fldCharType="end"/>
+        </w:r>
+      </w:hyperlink>
+    </w:p>
+    <w:p>
+      <w:pPr>
+        <w:pStyle w:val="Tabladeilustraciones"/>
+        <w:tabs>
+          <w:tab w:val="right" w:leader="dot" w:pos="9395"/>
+        </w:tabs>
+        <w:rPr>
+          <w:noProof/>
+        </w:rPr>
+      </w:pPr>
+      <w:hyperlink w:anchor="_Toc146465928" w:history="1">
+        <w:r>
+          <w:rPr>
+            <w:rStyle w:val="Hipervnculo"/>
+            <w:noProof/>
+          </w:rPr>
+          <w:t>Ilustración 5 comentario a aporte de Fernanda Nohemi</w:t>
+        </w:r>
+        <w:r>
+          <w:rPr>
+            <w:noProof/>
+            <w:webHidden/>
+          </w:rPr>
+          <w:tab/>
+        </w:r>
+        <w:r>
+          <w:rPr>
+            <w:noProof/>
+            <w:webHidden/>
+          </w:rPr>
+          <w:fldChar w:fldCharType="begin"/>
+        </w:r>
+        <w:r>
+          <w:rPr>
+            <w:noProof/>
+            <w:webHidden/>
+          </w:rPr>
+          <w:instrText xml:space="preserve"> PAGEREF _Toc146465928 \h </w:instrText>
+        </w:r>
+        <w:r>
+          <w:rPr>
+            <w:noProof/>
+            <w:webHidden/>
+          </w:rPr>
+        </w:r>
+        <w:r>
+          <w:rPr>
+            <w:noProof/>
+            <w:webHidden/>
+          </w:rPr>
+          <w:fldChar w:fldCharType="separate"/>
+        </w:r>
+        <w:r>
+          <w:rPr>
+            <w:noProof/>
+            <w:webHidden/>
+          </w:rPr>
+          <w:t>6</w:t>
+        </w:r>
+        <w:r>
+          <w:rPr>
+            <w:noProof/>
+            <w:webHidden/>
+          </w:rPr>
+          <w:fldChar w:fldCharType="end"/>
+        </w:r>
+      </w:hyperlink>
+    </w:p>
+    <w:p>
+      <w:pPr>
+        <w:pStyle w:val="Tabladeilustraciones"/>
+        <w:tabs>
+          <w:tab w:val="right" w:leader="dot" w:pos="9395"/>
+        </w:tabs>
+        <w:rPr>
+          <w:noProof/>
+        </w:rPr>
+      </w:pPr>
+      <w:hyperlink w:anchor="_Toc146465929" w:history="1">
+        <w:r>
+          <w:rPr>
+            <w:rStyle w:val="Hipervnculo"/>
+            <w:noProof/>
+          </w:rPr>
+          <w:t>Ilustración 6 comentario a aporte de Rafael Villagomez</w:t>
+        </w:r>
+        <w:r>
+          <w:rPr>
+            <w:noProof/>
+            <w:webHidden/>
+          </w:rPr>
+          <w:tab/>
+        </w:r>
+        <w:r>
+          <w:rPr>
+            <w:noProof/>
+            <w:webHidden/>
+          </w:rPr>
+          <w:fldChar w:fldCharType="begin"/>
+        </w:r>
+        <w:r>
+          <w:rPr>
+            <w:noProof/>
+            <w:webHidden/>
+          </w:rPr>
+          <w:instrText xml:space="preserve"> PAGEREF _Toc146465929 \h </w:instrText>
+        </w:r>
+        <w:r>
+          <w:rPr>
+            <w:noProof/>
+            <w:webHidden/>
+          </w:rPr>
+        </w:r>
+        <w:r>
+          <w:rPr>
+            <w:noProof/>
+            <w:webHidden/>
+          </w:rPr>
+          <w:fldChar w:fldCharType="separate"/>
+        </w:r>
+        <w:r>
+          <w:rPr>
+            <w:noProof/>
+            <w:webHidden/>
+          </w:rPr>
+          <w:t>7</w:t>
+        </w:r>
+        <w:r>
+          <w:rPr>
+            <w:noProof/>
+            <w:webHidden/>
+          </w:rPr>
+          <w:fldChar w:fldCharType="end"/>
+        </w:r>
+      </w:hyperlink>
+    </w:p>
+    <w:p>
+      <w:r>
+        <w:fldChar w:fldCharType="end"/>
+      </w:r>
+    </w:p>
+    <w:p>
+      <w:r>
+        <w:br w:type="page"/>
+      </w:r>
+    </w:p>
+    <w:p>
+      <w:pPr>
+        <w:pStyle w:val="Ttulo1"/>
+        <w:rPr>
+          <w:rFonts w:eastAsiaTheme="minorHAnsi"/>
+          <w:color w:val="4472C4" w:themeColor="accent1"/>
+          <w:kern w:val="2"/>
+          <w:sz w:val="24"/>
+          <w:szCs w:val="24"/>
+          <w:lang w:eastAsia="en-US"/>
+        </w:rPr>
+      </w:pPr>
+      <w:bookmarkStart w:id="2" w:name="_Toc146466009"/>
+      <w:r>
+        <w:rPr>
+          <w:rFonts w:eastAsiaTheme="minorHAnsi"/>
+          <w:color w:val="4472C4" w:themeColor="accent1"/>
+          <w:kern w:val="2"/>
+          <w:sz w:val="24"/>
+          <w:szCs w:val="24"/>
+          <w:lang w:eastAsia="en-US"/>
+        </w:rPr>
+        <w:lastRenderedPageBreak/>
+        <w:t xml:space="preserve">a) </w:t>
+      </w:r>
+      <w:r>
+        <w:rPr>
+          <w:rFonts w:eastAsiaTheme="minorHAnsi"/>
+          <w:color w:val="4472C4" w:themeColor="accent1"/>
+          <w:kern w:val="2"/>
+          <w:sz w:val="24"/>
+          <w:szCs w:val="24"/>
+          <w:lang w:eastAsia="en-US"/>
         </w:rPr>
         <w:t>Investigar los conceptos de distribución de software y licencias, sin olvidar las implicaciones legales que esto conlleva.</w:t>
       </w:r>
+      <w:bookmarkEnd w:id="2"/>
+    </w:p>
+    <w:p>
+      <w:pPr>
+        <w:pStyle w:val="Ttulo2"/>
+        <w:rPr>
+          <w:rFonts w:ascii="Times New Roman" w:hAnsi="Times New Roman" w:cs="Times New Roman"/>
+        </w:rPr>
+      </w:pPr>
+      <w:bookmarkStart w:id="3" w:name="_Toc146466010"/>
+      <w:r>
+        <w:rPr>
+          <w:rStyle w:val="Ttulo3Car"/>
+          <w:rFonts w:ascii="Times New Roman" w:hAnsi="Times New Roman" w:cs="Times New Roman"/>
+        </w:rPr>
+        <w:t>Software</w:t>
+      </w:r>
+      <w:r>
+        <w:rPr>
+          <w:rFonts w:ascii="Times New Roman" w:hAnsi="Times New Roman" w:cs="Times New Roman"/>
+        </w:rPr>
+        <w:t>:</w:t>
+      </w:r>
+      <w:bookmarkEnd w:id="3"/>
+      <w:r>
+        <w:rPr>
+          <w:rFonts w:ascii="Times New Roman" w:hAnsi="Times New Roman" w:cs="Times New Roman"/>
+        </w:rPr>
+        <w:t xml:space="preserve"> </w:t>
+      </w:r>
     </w:p>
     <w:p>
       <w:pPr>
         <w:pStyle w:val="Prrafodelista"/>
-        <w:ind w:left="360"/>
+        <w:ind w:left="0" w:firstLine="567"/>
         <w:jc w:val="both"/>
         <w:rPr>
           <w:rFonts w:ascii="Times New Roman" w:hAnsi="Times New Roman" w:cs="Times New Roman"/>
@@ -342,23 +1545,75 @@
       </w:pPr>
       <w:r>
         <w:rPr>
+          <w:rFonts w:ascii="Times New Roman" w:hAnsi="Times New Roman" w:cs="Times New Roman"/>
+          <w:sz w:val="24"/>
+          <w:szCs w:val="24"/>
+        </w:rPr>
+        <w:t xml:space="preserve">La distribución en si es el proceso de entrega de un proveedor hacia sus clientes o usuarios final, hablando de software, este es un paquete que recibe el usuario que puede ser la distribución del servidor del sistema operativo o un </w:t>
+      </w:r>
+      <w:r>
+        <w:rPr>
+          <w:rFonts w:ascii="Times New Roman" w:hAnsi="Times New Roman" w:cs="Times New Roman"/>
+          <w:sz w:val="24"/>
+          <w:szCs w:val="24"/>
+        </w:rPr>
+        <w:t>intérprete</w:t>
+      </w:r>
+      <w:r>
+        <w:rPr>
+          <w:rFonts w:ascii="Times New Roman" w:hAnsi="Times New Roman" w:cs="Times New Roman"/>
+          <w:sz w:val="24"/>
+          <w:szCs w:val="24"/>
+        </w:rPr>
+        <w:t xml:space="preserve">. El paquete entregado contiene todos los archivos necesarios para la ejecución del sistema (instrucciones, recursos multimedia, ficheros de datos) la distribución sigue un desempaquetado y posiblemente instalación </w:t>
+      </w:r>
+      <w:r>
+        <w:rPr>
+          <w:rFonts w:ascii="Times New Roman" w:hAnsi="Times New Roman" w:cs="Times New Roman"/>
+          <w:sz w:val="24"/>
+          <w:szCs w:val="24"/>
+        </w:rPr>
+        <w:t>de este</w:t>
+      </w:r>
+      <w:r>
+        <w:rPr>
+          <w:rFonts w:ascii="Times New Roman" w:hAnsi="Times New Roman" w:cs="Times New Roman"/>
+          <w:sz w:val="24"/>
+          <w:szCs w:val="24"/>
+        </w:rPr>
+        <w:t>. Su obtención dependerá del desarrollador, puede estar en formato físico por una unidad de almacenamiento externo o desde una nube de almacenamiento.</w:t>
+      </w:r>
+      <w:r>
+        <w:rPr>
+          <w:rFonts w:ascii="Times New Roman" w:hAnsi="Times New Roman" w:cs="Times New Roman"/>
+          <w:sz w:val="24"/>
+          <w:szCs w:val="24"/>
+        </w:rPr>
+        <w:t xml:space="preserve"> Siendo el software de sistema (sistema operativo) el que normalmente se accede a leer a través de dispositivos de almacenamiento externos (cuando no se han instalado) y al software de aplicación es más común obtenerlo de una nube y usarlo desde el almacenamiento del equipo.</w:t>
+      </w:r>
+    </w:p>
+    <w:p>
+      <w:pPr>
+        <w:pStyle w:val="Ttulo2"/>
+        <w:rPr>
           <w:rStyle w:val="Ttulo3Car"/>
-        </w:rPr>
-        <w:t>Software</w:t>
-      </w:r>
-      <w:r>
-        <w:rPr>
-          <w:rFonts w:ascii="Times New Roman" w:hAnsi="Times New Roman" w:cs="Times New Roman"/>
-          <w:sz w:val="24"/>
-          <w:szCs w:val="24"/>
-        </w:rPr>
-        <w:t xml:space="preserve">: </w:t>
-      </w:r>
+          <w:rFonts w:ascii="Times New Roman" w:hAnsi="Times New Roman" w:cs="Times New Roman"/>
+        </w:rPr>
+      </w:pPr>
+      <w:bookmarkStart w:id="4" w:name="_Toc146466011"/>
+      <w:r>
+        <w:rPr>
+          <w:rStyle w:val="Ttulo3Car"/>
+          <w:rFonts w:ascii="Times New Roman" w:hAnsi="Times New Roman" w:cs="Times New Roman"/>
+        </w:rPr>
+        <w:t>Licencias:</w:t>
+      </w:r>
+      <w:bookmarkEnd w:id="4"/>
     </w:p>
     <w:p>
       <w:pPr>
         <w:pStyle w:val="Prrafodelista"/>
-        <w:ind w:left="360"/>
+        <w:ind w:left="0" w:firstLine="567"/>
         <w:jc w:val="both"/>
         <w:rPr>
           <w:rFonts w:ascii="Times New Roman" w:hAnsi="Times New Roman" w:cs="Times New Roman"/>
@@ -372,83 +1627,57 @@
           <w:sz w:val="24"/>
           <w:szCs w:val="24"/>
         </w:rPr>
-        <w:t xml:space="preserve">La distribución en si es el proceso de entrega de un proveedor hacia sus clientes o usuarios final, hablando de software, este es un paquete que recibe el usuario que puede ser la distribución del servidor del sistema operativo o un </w:t>
-      </w:r>
-      <w:r>
-        <w:rPr>
-          <w:rFonts w:ascii="Times New Roman" w:hAnsi="Times New Roman" w:cs="Times New Roman"/>
-          <w:sz w:val="24"/>
-          <w:szCs w:val="24"/>
-        </w:rPr>
-        <w:t>intérprete</w:t>
-      </w:r>
-      <w:r>
-        <w:rPr>
-          <w:rFonts w:ascii="Times New Roman" w:hAnsi="Times New Roman" w:cs="Times New Roman"/>
-          <w:sz w:val="24"/>
-          <w:szCs w:val="24"/>
-        </w:rPr>
-        <w:t xml:space="preserve">. El paquete entregado contiene todos los archivos necesarios para la ejecución del sistema (instrucciones, recursos multimedia, ficheros de datos) la distribución sigue un desempaquetado y posiblemente instalación </w:t>
-      </w:r>
-      <w:r>
-        <w:rPr>
-          <w:rFonts w:ascii="Times New Roman" w:hAnsi="Times New Roman" w:cs="Times New Roman"/>
-          <w:sz w:val="24"/>
-          <w:szCs w:val="24"/>
-        </w:rPr>
-        <w:t>de este</w:t>
-      </w:r>
-      <w:r>
-        <w:rPr>
-          <w:rFonts w:ascii="Times New Roman" w:hAnsi="Times New Roman" w:cs="Times New Roman"/>
-          <w:sz w:val="24"/>
-          <w:szCs w:val="24"/>
-        </w:rPr>
-        <w:t>. Su obtención dependerá del desarrollador, puede estar en formato físico por una unidad de almacenamiento externo o desde una nube de almacenamiento.</w:t>
-      </w:r>
-      <w:r>
-        <w:rPr>
-          <w:rFonts w:ascii="Times New Roman" w:hAnsi="Times New Roman" w:cs="Times New Roman"/>
-          <w:sz w:val="24"/>
-          <w:szCs w:val="24"/>
-        </w:rPr>
-        <w:t xml:space="preserve"> Siendo el software de sistema (sistema operativo) el que normalmente se accede a leer a través de dispositivos de almacenamiento externos (cuando no se han instalado) y al software de aplicación es más común obtenerlo de una nube y usarlo desde el almacenamiento del equipo.</w:t>
-      </w:r>
-    </w:p>
-    <w:p>
-      <w:pPr>
-        <w:pStyle w:val="Prrafodelista"/>
-        <w:ind w:left="360"/>
-        <w:jc w:val="both"/>
-        <w:rPr>
-          <w:rStyle w:val="Ttulo3Car"/>
-        </w:rPr>
-      </w:pPr>
-      <w:r>
-        <w:rPr>
-          <w:rStyle w:val="Ttulo3Car"/>
-        </w:rPr>
-        <w:t>Licencias:</w:t>
-      </w:r>
-    </w:p>
-    <w:p>
-      <w:pPr>
-        <w:pStyle w:val="Prrafodelista"/>
-        <w:ind w:left="360"/>
-        <w:jc w:val="both"/>
-        <w:rPr>
-          <w:rFonts w:ascii="Times New Roman" w:hAnsi="Times New Roman" w:cs="Times New Roman"/>
-          <w:sz w:val="24"/>
-          <w:szCs w:val="24"/>
-        </w:rPr>
-      </w:pPr>
-      <w:r>
-        <w:rPr>
-          <w:rFonts w:ascii="Times New Roman" w:hAnsi="Times New Roman" w:cs="Times New Roman"/>
-          <w:sz w:val="24"/>
-          <w:szCs w:val="24"/>
-        </w:rPr>
-        <w:t>Una licencia es la que se encarga de autorizar el uso legitimo de software en especifico y sus diferentes copias (siendo del mismo usuario o de diferentes), el software es un acuerdo de uso del software determinado, dentro de el se especifi</w:t>
+        <w:t xml:space="preserve">Una licencia es la que se encarga de autorizar el uso </w:t>
+      </w:r>
+      <w:r>
+        <w:rPr>
+          <w:rFonts w:ascii="Times New Roman" w:hAnsi="Times New Roman" w:cs="Times New Roman"/>
+          <w:sz w:val="24"/>
+          <w:szCs w:val="24"/>
+        </w:rPr>
+        <w:t>legítimo</w:t>
+      </w:r>
+      <w:r>
+        <w:rPr>
+          <w:rFonts w:ascii="Times New Roman" w:hAnsi="Times New Roman" w:cs="Times New Roman"/>
+          <w:sz w:val="24"/>
+          <w:szCs w:val="24"/>
+        </w:rPr>
+        <w:t xml:space="preserve"> de software en </w:t>
+      </w:r>
+      <w:r>
+        <w:rPr>
+          <w:rFonts w:ascii="Times New Roman" w:hAnsi="Times New Roman" w:cs="Times New Roman"/>
+          <w:sz w:val="24"/>
+          <w:szCs w:val="24"/>
+        </w:rPr>
+        <w:t>específico</w:t>
+      </w:r>
+      <w:r>
+        <w:rPr>
+          <w:rFonts w:ascii="Times New Roman" w:hAnsi="Times New Roman" w:cs="Times New Roman"/>
+          <w:sz w:val="24"/>
+          <w:szCs w:val="24"/>
+        </w:rPr>
+        <w:t xml:space="preserve"> y sus diferentes copias (siendo del mismo usuario o de diferentes), el software es un acuerdo de uso del software determinado, dentro de </w:t>
+      </w:r>
+      <w:proofErr w:type="spellStart"/>
+      <w:r>
+        <w:rPr>
+          <w:rFonts w:ascii="Times New Roman" w:hAnsi="Times New Roman" w:cs="Times New Roman"/>
+          <w:sz w:val="24"/>
+          <w:szCs w:val="24"/>
+        </w:rPr>
+        <w:t>el</w:t>
+      </w:r>
+      <w:proofErr w:type="spellEnd"/>
+      <w:r>
+        <w:rPr>
+          <w:rFonts w:ascii="Times New Roman" w:hAnsi="Times New Roman" w:cs="Times New Roman"/>
+          <w:sz w:val="24"/>
+          <w:szCs w:val="24"/>
+        </w:rPr>
+        <w:t xml:space="preserve"> se especifi</w:t>
       </w:r>
       <w:r>
         <w:rPr>
@@ -615,7 +1844,25 @@
           <w:sz w:val="24"/>
           <w:szCs w:val="24"/>
         </w:rPr>
-        <w:t xml:space="preserve"> esta disponible en formato de código objeto y código fuente, el código fuente puede ser completamente modificado por otros desarrolladores ajenos al desarrollo base y además liberado bajo cualquier otro tipo de licencia, en este tipo de software es muy común encontrar diferentes distribuciones con aportes de otros desarrolladores (si la licencia de uso lo permite)</w:t>
+        <w:t xml:space="preserve"> </w:t>
+      </w:r>
+      <w:proofErr w:type="spellStart"/>
+      <w:r>
+        <w:rPr>
+          <w:rFonts w:ascii="Times New Roman" w:hAnsi="Times New Roman" w:cs="Times New Roman"/>
+          <w:sz w:val="24"/>
+          <w:szCs w:val="24"/>
+        </w:rPr>
+        <w:t>esta</w:t>
+      </w:r>
+      <w:proofErr w:type="spellEnd"/>
+      <w:r>
+        <w:rPr>
+          <w:rFonts w:ascii="Times New Roman" w:hAnsi="Times New Roman" w:cs="Times New Roman"/>
+          <w:sz w:val="24"/>
+          <w:szCs w:val="24"/>
+        </w:rPr>
+        <w:t xml:space="preserve"> disponible en formato de código objeto y código fuente, el código fuente puede ser completamente modificado por otros desarrolladores ajenos al desarrollo base y además liberado bajo cualquier otro tipo de licencia, en este tipo de software es muy común encontrar diferentes distribuciones con aportes de otros desarrolladores (si la licencia de uso lo permite)</w:t>
       </w:r>
     </w:p>
     <w:p>
@@ -666,314 +1913,277 @@
     </w:p>
     <w:p>
       <w:pPr>
-        <w:pStyle w:val="Prrafodelista"/>
-        <w:ind w:left="360"/>
-        <w:jc w:val="both"/>
-        <w:rPr>
-          <w:rFonts w:ascii="Times New Roman" w:hAnsi="Times New Roman" w:cs="Times New Roman"/>
-          <w:sz w:val="24"/>
-          <w:szCs w:val="24"/>
-        </w:rPr>
-      </w:pPr>
-    </w:p>
-    <w:p>
-      <w:pPr>
-        <w:pStyle w:val="Prrafodelista"/>
-        <w:ind w:left="360"/>
-        <w:jc w:val="both"/>
-        <w:rPr>
-          <w:rFonts w:ascii="Times New Roman" w:hAnsi="Times New Roman" w:cs="Times New Roman"/>
-          <w:sz w:val="24"/>
-          <w:szCs w:val="24"/>
-        </w:rPr>
-      </w:pPr>
-    </w:p>
-    <w:p>
-      <w:pPr>
-        <w:pStyle w:val="Prrafodelista"/>
-        <w:numPr>
-          <w:ilvl w:val="0"/>
-          <w:numId w:val="1"/>
-        </w:numPr>
-        <w:ind w:left="360"/>
-        <w:jc w:val="both"/>
-        <w:rPr>
-          <w:rFonts w:ascii="Times New Roman" w:hAnsi="Times New Roman" w:cs="Times New Roman"/>
-          <w:sz w:val="24"/>
-          <w:szCs w:val="24"/>
-        </w:rPr>
-      </w:pPr>
-    </w:p>
-    <w:p>
-      <w:pPr>
-        <w:jc w:val="both"/>
-        <w:rPr>
-          <w:rFonts w:ascii="Times New Roman" w:hAnsi="Times New Roman" w:cs="Times New Roman"/>
-          <w:sz w:val="24"/>
-          <w:szCs w:val="24"/>
-        </w:rPr>
-      </w:pPr>
-    </w:p>
-    <w:p>
-      <w:pPr>
         <w:pStyle w:val="Ttulo5"/>
         <w:spacing w:before="0"/>
-        <w:rPr>
-          <w:rFonts w:ascii="Century Gothic" w:hAnsi="Century Gothic"/>
-        </w:rPr>
-      </w:pPr>
-      <w:r>
-        <w:rPr>
-          <w:rFonts w:ascii="Century Gothic" w:hAnsi="Century Gothic"/>
+        <w:jc w:val="both"/>
+        <w:rPr>
+          <w:rFonts w:ascii="Times New Roman" w:hAnsi="Times New Roman" w:cs="Times New Roman"/>
+          <w:sz w:val="24"/>
+          <w:szCs w:val="24"/>
+        </w:rPr>
+      </w:pPr>
+      <w:r>
+        <w:rPr>
+          <w:rFonts w:ascii="Times New Roman" w:hAnsi="Times New Roman" w:cs="Times New Roman"/>
           <w:b/>
           <w:bCs/>
-        </w:rPr>
+          <w:sz w:val="24"/>
+          <w:szCs w:val="24"/>
+        </w:rPr>
+        <w:lastRenderedPageBreak/>
         <w:t>Distribución de software</w:t>
       </w:r>
     </w:p>
     <w:p>
       <w:pPr>
-        <w:rPr>
-          <w:rFonts w:ascii="Times New Roman" w:hAnsi="Times New Roman"/>
-        </w:rPr>
-      </w:pPr>
-      <w:r>
-        <w:rPr>
-          <w:rFonts w:ascii="Century Gothic" w:hAnsi="Century Gothic"/>
-          <w:color w:val="495057"/>
-          <w:shd w:val="clear" w:color="auto" w:fill="FFFFFF"/>
+        <w:jc w:val="both"/>
+        <w:rPr>
+          <w:rFonts w:ascii="Times New Roman" w:hAnsi="Times New Roman" w:cs="Times New Roman"/>
+          <w:sz w:val="24"/>
+          <w:szCs w:val="24"/>
+        </w:rPr>
+      </w:pPr>
+      <w:r>
+        <w:rPr>
+          <w:rFonts w:ascii="Times New Roman" w:hAnsi="Times New Roman" w:cs="Times New Roman"/>
+          <w:sz w:val="24"/>
+          <w:szCs w:val="24"/>
         </w:rPr>
         <w:t>La </w:t>
       </w:r>
       <w:r>
         <w:rPr>
-          <w:rStyle w:val="nfasis"/>
-          <w:rFonts w:ascii="Century Gothic" w:hAnsi="Century Gothic"/>
-          <w:color w:val="495057"/>
+          <w:i/>
+          <w:iCs/>
         </w:rPr>
         <w:t>distribución de software</w:t>
       </w:r>
       <w:r>
         <w:rPr>
-          <w:rFonts w:ascii="Century Gothic" w:hAnsi="Century Gothic"/>
-          <w:color w:val="495057"/>
-          <w:shd w:val="clear" w:color="auto" w:fill="FFFFFF"/>
+          <w:rFonts w:ascii="Times New Roman" w:hAnsi="Times New Roman" w:cs="Times New Roman"/>
+          <w:sz w:val="24"/>
+          <w:szCs w:val="24"/>
         </w:rPr>
         <w:t> es el método encargado de empaquetar software en </w:t>
       </w:r>
       <w:r>
         <w:rPr>
-          <w:rStyle w:val="Textoennegrita"/>
-          <w:rFonts w:ascii="Century Gothic" w:hAnsi="Century Gothic"/>
-          <w:color w:val="495057"/>
+          <w:b/>
+          <w:bCs/>
         </w:rPr>
         <w:t>código objeto</w:t>
       </w:r>
       <w:r>
         <w:rPr>
-          <w:rFonts w:ascii="Century Gothic" w:hAnsi="Century Gothic"/>
-          <w:color w:val="495057"/>
-          <w:shd w:val="clear" w:color="auto" w:fill="FFFFFF"/>
+          <w:rFonts w:ascii="Times New Roman" w:hAnsi="Times New Roman" w:cs="Times New Roman"/>
+          <w:sz w:val="24"/>
+          <w:szCs w:val="24"/>
         </w:rPr>
         <w:t> o </w:t>
       </w:r>
       <w:r>
         <w:rPr>
-          <w:rStyle w:val="Textoennegrita"/>
-          <w:rFonts w:ascii="Century Gothic" w:hAnsi="Century Gothic"/>
-          <w:color w:val="495057"/>
+          <w:b/>
+          <w:bCs/>
         </w:rPr>
         <w:t>código fuente</w:t>
       </w:r>
       <w:r>
         <w:rPr>
-          <w:rFonts w:ascii="Century Gothic" w:hAnsi="Century Gothic"/>
-          <w:color w:val="495057"/>
-          <w:shd w:val="clear" w:color="auto" w:fill="FFFFFF"/>
+          <w:rFonts w:ascii="Times New Roman" w:hAnsi="Times New Roman" w:cs="Times New Roman"/>
+          <w:sz w:val="24"/>
+          <w:szCs w:val="24"/>
         </w:rPr>
         <w:t> para permitir a usuarios adquirir un programa informático y la manera en que el usuario podrá ser capaz de comenzar la utilización.</w:t>
       </w:r>
-      <w:r>
-        <w:rPr>
-          <w:rFonts w:ascii="Century Gothic" w:hAnsi="Century Gothic"/>
-          <w:color w:val="495057"/>
-        </w:rPr>
-        <w:br/>
-      </w:r>
-      <w:r>
-        <w:rPr>
-          <w:rFonts w:ascii="Century Gothic" w:hAnsi="Century Gothic"/>
-          <w:color w:val="495057"/>
-        </w:rPr>
-        <w:br/>
-      </w:r>
-      <w:r>
-        <w:rPr>
-          <w:rFonts w:ascii="Century Gothic" w:hAnsi="Century Gothic"/>
-          <w:color w:val="495057"/>
-          <w:shd w:val="clear" w:color="auto" w:fill="FFFFFF"/>
+    </w:p>
+    <w:p>
+      <w:pPr>
+        <w:jc w:val="both"/>
+        <w:rPr>
+          <w:rFonts w:ascii="Times New Roman" w:hAnsi="Times New Roman" w:cs="Times New Roman"/>
+          <w:sz w:val="24"/>
+          <w:szCs w:val="24"/>
+        </w:rPr>
+      </w:pPr>
+      <w:r>
+        <w:rPr>
+          <w:rFonts w:ascii="Times New Roman" w:hAnsi="Times New Roman" w:cs="Times New Roman"/>
+          <w:sz w:val="24"/>
+          <w:szCs w:val="24"/>
         </w:rPr>
         <w:t>Existen diferentes estrategias de </w:t>
       </w:r>
       <w:r>
         <w:rPr>
-          <w:rStyle w:val="nfasis"/>
-          <w:rFonts w:ascii="Century Gothic" w:hAnsi="Century Gothic"/>
-          <w:color w:val="495057"/>
+          <w:i/>
+          <w:iCs/>
         </w:rPr>
         <w:t>distribución, </w:t>
       </w:r>
       <w:r>
         <w:rPr>
-          <w:rFonts w:ascii="Century Gothic" w:hAnsi="Century Gothic"/>
-          <w:color w:val="495057"/>
-          <w:shd w:val="clear" w:color="auto" w:fill="FFFFFF"/>
-        </w:rPr>
-        <w:t>la más común en 2023 es la obtención del software a través de una nube de almacenamiento, pero existen aun otros métodos de distribución en formato físico como </w:t>
-      </w:r>
-      <w:r>
-        <w:rPr>
-          <w:rStyle w:val="Textoennegrita"/>
-          <w:rFonts w:ascii="Century Gothic" w:hAnsi="Century Gothic"/>
-          <w:color w:val="495057"/>
+          <w:rFonts w:ascii="Times New Roman" w:hAnsi="Times New Roman" w:cs="Times New Roman"/>
+          <w:sz w:val="24"/>
+          <w:szCs w:val="24"/>
+        </w:rPr>
+        <w:t>la más común en 2023 es la obtención del software a través de una nube de almacenamiento, pero existen a</w:t>
+      </w:r>
+      <w:r>
+        <w:rPr>
+          <w:rFonts w:ascii="Times New Roman" w:hAnsi="Times New Roman" w:cs="Times New Roman"/>
+          <w:sz w:val="24"/>
+          <w:szCs w:val="24"/>
+        </w:rPr>
+        <w:t>ú</w:t>
+      </w:r>
+      <w:r>
+        <w:rPr>
+          <w:rFonts w:ascii="Times New Roman" w:hAnsi="Times New Roman" w:cs="Times New Roman"/>
+          <w:sz w:val="24"/>
+          <w:szCs w:val="24"/>
+        </w:rPr>
+        <w:t>n otros métodos de distribución en formato físico como </w:t>
+      </w:r>
+      <w:r>
+        <w:rPr>
+          <w:b/>
+          <w:bCs/>
         </w:rPr>
         <w:t>CD </w:t>
       </w:r>
       <w:r>
         <w:rPr>
-          <w:rFonts w:ascii="Century Gothic" w:hAnsi="Century Gothic"/>
-          <w:color w:val="495057"/>
-          <w:shd w:val="clear" w:color="auto" w:fill="FFFFFF"/>
+          <w:rFonts w:ascii="Times New Roman" w:hAnsi="Times New Roman" w:cs="Times New Roman"/>
+          <w:sz w:val="24"/>
+          <w:szCs w:val="24"/>
         </w:rPr>
         <w:t>o</w:t>
       </w:r>
       <w:r>
         <w:rPr>
-          <w:rStyle w:val="Textoennegrita"/>
-          <w:rFonts w:ascii="Century Gothic" w:hAnsi="Century Gothic"/>
-          <w:color w:val="495057"/>
+          <w:b/>
+          <w:bCs/>
         </w:rPr>
         <w:t> USB, </w:t>
       </w:r>
       <w:r>
         <w:rPr>
-          <w:rFonts w:ascii="Century Gothic" w:hAnsi="Century Gothic"/>
-          <w:color w:val="495057"/>
-          <w:shd w:val="clear" w:color="auto" w:fill="FFFFFF"/>
-        </w:rPr>
-        <w:t>estos últimos ya no son especialmente utilizados en computadoras personales pero aún es posible su obtención.</w:t>
-      </w:r>
-      <w:r>
-        <w:rPr>
-          <w:rFonts w:ascii="Century Gothic" w:hAnsi="Century Gothic"/>
-          <w:color w:val="495057"/>
-        </w:rPr>
-        <w:br/>
-      </w:r>
-      <w:r>
-        <w:rPr>
-          <w:rFonts w:ascii="Century Gothic" w:hAnsi="Century Gothic"/>
-          <w:color w:val="495057"/>
-        </w:rPr>
-        <w:br/>
+          <w:rFonts w:ascii="Times New Roman" w:hAnsi="Times New Roman" w:cs="Times New Roman"/>
+          <w:sz w:val="24"/>
+          <w:szCs w:val="24"/>
+        </w:rPr>
+        <w:t xml:space="preserve">estos últimos ya no son especialmente utilizados en computadoras </w:t>
+      </w:r>
+      <w:r>
+        <w:rPr>
+          <w:rFonts w:ascii="Times New Roman" w:hAnsi="Times New Roman" w:cs="Times New Roman"/>
+          <w:sz w:val="24"/>
+          <w:szCs w:val="24"/>
+        </w:rPr>
+        <w:t>personales,</w:t>
+      </w:r>
+      <w:r>
+        <w:rPr>
+          <w:rFonts w:ascii="Times New Roman" w:hAnsi="Times New Roman" w:cs="Times New Roman"/>
+          <w:sz w:val="24"/>
+          <w:szCs w:val="24"/>
+        </w:rPr>
+        <w:t xml:space="preserve"> pero aún es posible su obtención.</w:t>
       </w:r>
     </w:p>
     <w:p>
       <w:pPr>
         <w:pStyle w:val="Ttulo5"/>
         <w:spacing w:before="0"/>
-        <w:rPr>
-          <w:rFonts w:ascii="Century Gothic" w:hAnsi="Century Gothic"/>
-        </w:rPr>
-      </w:pPr>
-      <w:r>
-        <w:rPr>
-          <w:rFonts w:ascii="Century Gothic" w:hAnsi="Century Gothic"/>
+        <w:jc w:val="both"/>
+        <w:rPr>
+          <w:rFonts w:ascii="Times New Roman" w:hAnsi="Times New Roman" w:cs="Times New Roman"/>
+          <w:sz w:val="24"/>
+          <w:szCs w:val="24"/>
+        </w:rPr>
+      </w:pPr>
+      <w:r>
+        <w:rPr>
+          <w:rFonts w:ascii="Times New Roman" w:hAnsi="Times New Roman" w:cs="Times New Roman"/>
           <w:b/>
           <w:bCs/>
+          <w:sz w:val="24"/>
+          <w:szCs w:val="24"/>
         </w:rPr>
         <w:t>Licencias</w:t>
       </w:r>
     </w:p>
     <w:p>
       <w:pPr>
-        <w:rPr>
-          <w:rFonts w:ascii="Times New Roman" w:hAnsi="Times New Roman"/>
-        </w:rPr>
-      </w:pPr>
-      <w:r>
-        <w:rPr>
-          <w:rStyle w:val="nfasis"/>
-          <w:rFonts w:ascii="Century Gothic" w:hAnsi="Century Gothic"/>
-          <w:color w:val="495057"/>
-        </w:rPr>
-        <w:t>Acuerdos legales </w:t>
-      </w:r>
-      <w:r>
-        <w:rPr>
-          <w:rFonts w:ascii="Century Gothic" w:hAnsi="Century Gothic"/>
-          <w:color w:val="495057"/>
-          <w:shd w:val="clear" w:color="auto" w:fill="FFFFFF"/>
+        <w:jc w:val="both"/>
+        <w:rPr>
+          <w:rFonts w:ascii="Times New Roman" w:hAnsi="Times New Roman" w:cs="Times New Roman"/>
+          <w:sz w:val="24"/>
+          <w:szCs w:val="24"/>
+        </w:rPr>
+      </w:pPr>
+      <w:r>
+        <w:rPr>
+          <w:rFonts w:ascii="Times New Roman" w:hAnsi="Times New Roman" w:cs="Times New Roman"/>
+          <w:sz w:val="24"/>
+          <w:szCs w:val="24"/>
+        </w:rPr>
+        <w:t>Acuerdos legales</w:t>
+      </w:r>
+      <w:r>
+        <w:rPr>
+          <w:rFonts w:ascii="Times New Roman" w:hAnsi="Times New Roman" w:cs="Times New Roman"/>
+          <w:sz w:val="24"/>
+          <w:szCs w:val="24"/>
+        </w:rPr>
+        <w:t xml:space="preserve"> </w:t>
+      </w:r>
+      <w:r>
+        <w:rPr>
+          <w:rFonts w:ascii="Times New Roman" w:hAnsi="Times New Roman" w:cs="Times New Roman"/>
+          <w:sz w:val="24"/>
+          <w:szCs w:val="24"/>
         </w:rPr>
         <w:t>para la utilización del software declarados por la desarrolladora, indican las funcionalidades incorporadas en el producto y sus limitaciones (en cuanto su utilización), además de indicar los términos y condiciones (lineamientos de uso).</w:t>
       </w:r>
-      <w:r>
-        <w:rPr>
-          <w:rFonts w:ascii="Century Gothic" w:hAnsi="Century Gothic"/>
-          <w:color w:val="495057"/>
-        </w:rPr>
-        <w:br/>
-      </w:r>
-      <w:r>
-        <w:rPr>
-          <w:rFonts w:ascii="Century Gothic" w:hAnsi="Century Gothic"/>
-          <w:color w:val="495057"/>
-        </w:rPr>
-        <w:br/>
-      </w:r>
-      <w:r>
-        <w:rPr>
-          <w:rFonts w:ascii="Century Gothic" w:hAnsi="Century Gothic"/>
-          <w:color w:val="495057"/>
-          <w:shd w:val="clear" w:color="auto" w:fill="FFFFFF"/>
+    </w:p>
+    <w:p>
+      <w:pPr>
+        <w:jc w:val="both"/>
+        <w:rPr>
+          <w:rFonts w:ascii="Times New Roman" w:hAnsi="Times New Roman" w:cs="Times New Roman"/>
+          <w:sz w:val="24"/>
+          <w:szCs w:val="24"/>
+        </w:rPr>
+      </w:pPr>
+      <w:r>
+        <w:rPr>
+          <w:rFonts w:ascii="Times New Roman" w:hAnsi="Times New Roman" w:cs="Times New Roman"/>
+          <w:sz w:val="24"/>
+          <w:szCs w:val="24"/>
         </w:rPr>
         <w:t>Las licencias indican lo anterior en orden al tipo de licencia asignada al software, pues algunas licencias permiten modificaciones al producto mientras que otras las restringen completamente</w:t>
-      </w:r>
-      <w:r>
-        <w:rPr>
-          <w:rFonts w:ascii="Century Gothic" w:hAnsi="Century Gothic"/>
-          <w:color w:val="495057"/>
-        </w:rPr>
-        <w:br/>
-      </w:r>
-      <w:r>
-        <w:rPr>
-          <w:rFonts w:ascii="Century Gothic" w:hAnsi="Century Gothic"/>
-          <w:color w:val="495057"/>
-        </w:rPr>
-        <w:br/>
-      </w:r>
-      <w:r>
-        <w:rPr>
-          <w:rFonts w:ascii="Century Gothic" w:hAnsi="Century Gothic"/>
-          <w:color w:val="495057"/>
-        </w:rPr>
-        <w:br/>
       </w:r>
     </w:p>
     <w:p>
       <w:pPr>
         <w:pStyle w:val="Ttulo5"/>
         <w:spacing w:before="0"/>
-        <w:rPr>
-          <w:rFonts w:ascii="Century Gothic" w:hAnsi="Century Gothic"/>
-        </w:rPr>
-      </w:pPr>
-      <w:r>
-        <w:rPr>
-          <w:rFonts w:ascii="Century Gothic" w:hAnsi="Century Gothic"/>
+        <w:jc w:val="both"/>
+        <w:rPr>
+          <w:rFonts w:ascii="Times New Roman" w:hAnsi="Times New Roman" w:cs="Times New Roman"/>
+          <w:sz w:val="24"/>
+          <w:szCs w:val="24"/>
+        </w:rPr>
+      </w:pPr>
+      <w:r>
+        <w:rPr>
+          <w:rFonts w:ascii="Times New Roman" w:hAnsi="Times New Roman" w:cs="Times New Roman"/>
           <w:b/>
           <w:bCs/>
+          <w:sz w:val="24"/>
+          <w:szCs w:val="24"/>
         </w:rPr>
         <w:t>Consideraciones en licencias</w:t>
       </w:r>
@@ -982,23 +2192,918 @@
       <w:pPr>
         <w:pStyle w:val="NormalWeb"/>
         <w:spacing w:before="0" w:beforeAutospacing="0"/>
-        <w:rPr>
-          <w:rFonts w:ascii="Century Gothic" w:hAnsi="Century Gothic"/>
+        <w:jc w:val="both"/>
+        <w:rPr>
+          <w:rFonts w:eastAsiaTheme="minorHAnsi"/>
+          <w:kern w:val="2"/>
+          <w:lang w:eastAsia="en-US"/>
+        </w:rPr>
+      </w:pPr>
+      <w:r>
+        <w:rPr>
+          <w:rFonts w:eastAsiaTheme="minorHAnsi"/>
+          <w:kern w:val="2"/>
+          <w:lang w:eastAsia="en-US"/>
+        </w:rPr>
+        <w:t>Es importante seguir los lineamientos de uso dictados por la licencia para evitar problemas legales como violación de derechos de autor o de propiedad intelectual, pero no solo eso, pues dependiendo del tipo de software sin importar que sean de aplicación o sistema, se pueden infligir otras leyes fuera del mismo que estén fuertemente ligados a un contexto especifico y que deberán estar indicados también dentro de los términos de uso.</w:t>
+      </w:r>
+    </w:p>
+    <w:p>
+      <w:pPr>
+        <w:rPr>
+          <w:rFonts w:ascii="Times New Roman" w:eastAsia="Times New Roman" w:hAnsi="Times New Roman" w:cs="Times New Roman"/>
           <w:color w:val="495057"/>
+          <w:kern w:val="0"/>
+          <w:sz w:val="24"/>
+          <w:szCs w:val="24"/>
+          <w:lang w:eastAsia="es-MX"/>
+          <w14:ligatures w14:val="none"/>
+        </w:rPr>
+      </w:pPr>
+      <w:r>
+        <w:rPr>
+          <w:rFonts w:ascii="Times New Roman" w:hAnsi="Times New Roman" w:cs="Times New Roman"/>
+          <w:color w:val="495057"/>
+          <w:sz w:val="24"/>
+          <w:szCs w:val="24"/>
+        </w:rPr>
+        <w:br w:type="page"/>
+      </w:r>
+    </w:p>
+    <w:p>
+      <w:pPr>
+        <w:pStyle w:val="Ttulo1"/>
+        <w:jc w:val="both"/>
+        <w:rPr>
+          <w:color w:val="4472C4" w:themeColor="accent1"/>
+          <w:sz w:val="26"/>
+          <w:szCs w:val="26"/>
+        </w:rPr>
+      </w:pPr>
+      <w:bookmarkStart w:id="5" w:name="_Toc146466012"/>
+      <w:r>
+        <w:rPr>
+          <w:color w:val="4472C4" w:themeColor="accent1"/>
+          <w:sz w:val="26"/>
+          <w:szCs w:val="26"/>
+        </w:rPr>
+        <w:lastRenderedPageBreak/>
+        <w:t xml:space="preserve">b) </w:t>
+      </w:r>
+      <w:r>
+        <w:rPr>
+          <w:color w:val="4472C4" w:themeColor="accent1"/>
+          <w:sz w:val="26"/>
+          <w:szCs w:val="26"/>
+        </w:rPr>
+        <w:t>Registre una participación en el Foro “Distribuciones y licencias de un sistema operativo”.</w:t>
+      </w:r>
+      <w:bookmarkEnd w:id="5"/>
+    </w:p>
+    <w:p>
+      <w:pPr>
+        <w:pStyle w:val="NormalWeb"/>
+        <w:keepNext/>
+        <w:spacing w:before="0" w:beforeAutospacing="0"/>
+      </w:pPr>
+      <w:r>
+        <w:rPr>
+          <w:noProof/>
+        </w:rPr>
+        <w:drawing>
+          <wp:inline distT="0" distB="0" distL="0" distR="0" wp14:anchorId="2F31CFFC" wp14:editId="34B127C1">
+            <wp:extent cx="5972175" cy="5848985"/>
+            <wp:effectExtent l="0" t="0" r="0" b="0"/>
+            <wp:docPr id="2108580089" name="Imagen 1" descr="Interfaz de usuario gráfica, Texto, Aplicación&#10;&#10;Descripción generada automáticamente"/>
+            <wp:cNvGraphicFramePr>
+              <a:graphicFrameLocks xmlns:a="http://schemas.openxmlformats.org/drawingml/2006/main" noChangeAspect="1"/>
+            </wp:cNvGraphicFramePr>
+            <a:graphic xmlns:a="http://schemas.openxmlformats.org/drawingml/2006/main">
+              <a:graphicData uri="http://schemas.openxmlformats.org/drawingml/2006/picture">
+                <pic:pic xmlns:pic="http://schemas.openxmlformats.org/drawingml/2006/picture">
+                  <pic:nvPicPr>
+                    <pic:cNvPr id="2108580089" name="Imagen 1" descr="Interfaz de usuario gráfica, Texto, Aplicación&#10;&#10;Descripción generada automáticamente"/>
+                    <pic:cNvPicPr/>
+                  </pic:nvPicPr>
+                  <pic:blipFill>
+                    <a:blip r:embed="rId9"/>
+                    <a:stretch>
+                      <a:fillRect/>
+                    </a:stretch>
+                  </pic:blipFill>
+                  <pic:spPr>
+                    <a:xfrm>
+                      <a:off x="0" y="0"/>
+                      <a:ext cx="5972175" cy="5848985"/>
+                    </a:xfrm>
+                    <a:prstGeom prst="rect">
+                      <a:avLst/>
+                    </a:prstGeom>
+                  </pic:spPr>
+                </pic:pic>
+              </a:graphicData>
+            </a:graphic>
+          </wp:inline>
+        </w:drawing>
+      </w:r>
+    </w:p>
+    <w:p>
+      <w:pPr>
+        <w:pStyle w:val="Descripcin"/>
+        <w:rPr>
+          <w:rFonts w:ascii="Times New Roman" w:hAnsi="Times New Roman" w:cs="Times New Roman"/>
+          <w:color w:val="495057"/>
+          <w:sz w:val="24"/>
+          <w:szCs w:val="24"/>
+        </w:rPr>
+      </w:pPr>
+      <w:bookmarkStart w:id="6" w:name="_Toc146465924"/>
+      <w:r>
+        <w:t xml:space="preserve">Ilustración </w:t>
+      </w:r>
+      <w:fldSimple w:instr=" SEQ Ilustración \* ARABIC ">
+        <w:r>
+          <w:rPr>
+            <w:noProof/>
+          </w:rPr>
+          <w:t>1</w:t>
+        </w:r>
+      </w:fldSimple>
+      <w:r>
+        <w:t xml:space="preserve"> aportación personal al foro de sección D02</w:t>
+      </w:r>
+      <w:bookmarkEnd w:id="6"/>
+    </w:p>
+    <w:p>
+      <w:pPr>
+        <w:jc w:val="both"/>
+        <w:rPr>
+          <w:rFonts w:ascii="Times New Roman" w:hAnsi="Times New Roman" w:cs="Times New Roman"/>
+          <w:sz w:val="24"/>
+          <w:szCs w:val="24"/>
+        </w:rPr>
+      </w:pPr>
+      <w:r>
+        <w:rPr>
+          <w:rFonts w:ascii="Times New Roman" w:hAnsi="Times New Roman" w:cs="Times New Roman"/>
+          <w:sz w:val="24"/>
+          <w:szCs w:val="24"/>
+        </w:rPr>
+        <w:br w:type="page"/>
+      </w:r>
+    </w:p>
+    <w:p>
+      <w:pPr>
+        <w:pStyle w:val="Ttulo1"/>
+        <w:jc w:val="both"/>
+        <w:rPr>
+          <w:color w:val="4472C4" w:themeColor="accent1"/>
+          <w:sz w:val="26"/>
+          <w:szCs w:val="26"/>
+        </w:rPr>
+      </w:pPr>
+      <w:bookmarkStart w:id="7" w:name="_Toc146466013"/>
+      <w:r>
+        <w:rPr>
+          <w:color w:val="4472C4" w:themeColor="accent1"/>
+          <w:sz w:val="26"/>
+          <w:szCs w:val="26"/>
+          <w:shd w:val="clear" w:color="auto" w:fill="FFFFFF"/>
+        </w:rPr>
+        <w:lastRenderedPageBreak/>
+        <w:t xml:space="preserve">c) </w:t>
+      </w:r>
+      <w:r>
+        <w:rPr>
+          <w:color w:val="4472C4" w:themeColor="accent1"/>
+          <w:sz w:val="26"/>
+          <w:szCs w:val="26"/>
+          <w:shd w:val="clear" w:color="auto" w:fill="FFFFFF"/>
+        </w:rPr>
+        <w:t>Lee los comentarios de tus compañeros, analiza sus propuestas e información y responde a su participación con un aporte constructivo (al menos a 5 de ellos). Realice captura de pantalla de cada aportación realizada y anéxelo al documento a entregar en plataforma</w:t>
+      </w:r>
+      <w:bookmarkEnd w:id="7"/>
+    </w:p>
+    <w:p>
+      <w:pPr>
+        <w:keepNext/>
+        <w:jc w:val="both"/>
+      </w:pPr>
+      <w:r>
+        <w:rPr>
+          <w:rFonts w:ascii="Times New Roman" w:hAnsi="Times New Roman" w:cs="Times New Roman"/>
+          <w:noProof/>
+          <w:sz w:val="24"/>
+          <w:szCs w:val="24"/>
+        </w:rPr>
+        <w:drawing>
+          <wp:inline distT="0" distB="0" distL="0" distR="0" wp14:anchorId="1FBD5223" wp14:editId="29C030DF">
+            <wp:extent cx="5972175" cy="1057910"/>
+            <wp:effectExtent l="0" t="0" r="0" b="0"/>
+            <wp:docPr id="1796581320" name="Imagen 1" descr="Imagen que contiene Texto&#10;&#10;Descripción generada automáticamente"/>
+            <wp:cNvGraphicFramePr>
+              <a:graphicFrameLocks xmlns:a="http://schemas.openxmlformats.org/drawingml/2006/main" noChangeAspect="1"/>
+            </wp:cNvGraphicFramePr>
+            <a:graphic xmlns:a="http://schemas.openxmlformats.org/drawingml/2006/main">
+              <a:graphicData uri="http://schemas.openxmlformats.org/drawingml/2006/picture">
+                <pic:pic xmlns:pic="http://schemas.openxmlformats.org/drawingml/2006/picture">
+                  <pic:nvPicPr>
+                    <pic:cNvPr id="1796581320" name="Imagen 1" descr="Imagen que contiene Texto&#10;&#10;Descripción generada automáticamente"/>
+                    <pic:cNvPicPr/>
+                  </pic:nvPicPr>
+                  <pic:blipFill>
+                    <a:blip r:embed="rId10"/>
+                    <a:stretch>
+                      <a:fillRect/>
+                    </a:stretch>
+                  </pic:blipFill>
+                  <pic:spPr>
+                    <a:xfrm>
+                      <a:off x="0" y="0"/>
+                      <a:ext cx="5972175" cy="1057910"/>
+                    </a:xfrm>
+                    <a:prstGeom prst="rect">
+                      <a:avLst/>
+                    </a:prstGeom>
+                  </pic:spPr>
+                </pic:pic>
+              </a:graphicData>
+            </a:graphic>
+          </wp:inline>
+        </w:drawing>
+      </w:r>
+    </w:p>
+    <w:p>
+      <w:pPr>
+        <w:pStyle w:val="Descripcin"/>
+        <w:jc w:val="both"/>
+      </w:pPr>
+      <w:bookmarkStart w:id="8" w:name="_Toc146465925"/>
+      <w:r>
+        <w:t xml:space="preserve">Ilustración </w:t>
+      </w:r>
+      <w:fldSimple w:instr=" SEQ Ilustración \* ARABIC ">
+        <w:r>
+          <w:rPr>
+            <w:noProof/>
+          </w:rPr>
+          <w:t>2</w:t>
+        </w:r>
+      </w:fldSimple>
+      <w:r>
+        <w:t xml:space="preserve"> comentario a aporte de Ana María Rojas</w:t>
+      </w:r>
+      <w:bookmarkEnd w:id="8"/>
+    </w:p>
+    <w:p>
+      <w:pPr>
+        <w:keepNext/>
+        <w:spacing w:before="240"/>
+        <w:jc w:val="both"/>
+      </w:pPr>
+      <w:r>
+        <w:rPr>
+          <w:rFonts w:ascii="Times New Roman" w:hAnsi="Times New Roman" w:cs="Times New Roman"/>
+          <w:noProof/>
+          <w:sz w:val="24"/>
+          <w:szCs w:val="24"/>
+        </w:rPr>
+        <w:drawing>
+          <wp:inline distT="0" distB="0" distL="0" distR="0" wp14:anchorId="5D3466E1" wp14:editId="7045FE9F">
+            <wp:extent cx="5972175" cy="1377315"/>
+            <wp:effectExtent l="0" t="0" r="0" b="0"/>
+            <wp:docPr id="2129945657" name="Imagen 1" descr="Texto&#10;&#10;Descripción generada automáticamente con confianza media"/>
+            <wp:cNvGraphicFramePr>
+              <a:graphicFrameLocks xmlns:a="http://schemas.openxmlformats.org/drawingml/2006/main" noChangeAspect="1"/>
+            </wp:cNvGraphicFramePr>
+            <a:graphic xmlns:a="http://schemas.openxmlformats.org/drawingml/2006/main">
+              <a:graphicData uri="http://schemas.openxmlformats.org/drawingml/2006/picture">
+                <pic:pic xmlns:pic="http://schemas.openxmlformats.org/drawingml/2006/picture">
+                  <pic:nvPicPr>
+                    <pic:cNvPr id="2129945657" name="Imagen 1" descr="Texto&#10;&#10;Descripción generada automáticamente con confianza media"/>
+                    <pic:cNvPicPr/>
+                  </pic:nvPicPr>
+                  <pic:blipFill>
+                    <a:blip r:embed="rId11"/>
+                    <a:stretch>
+                      <a:fillRect/>
+                    </a:stretch>
+                  </pic:blipFill>
+                  <pic:spPr>
+                    <a:xfrm>
+                      <a:off x="0" y="0"/>
+                      <a:ext cx="5972175" cy="1377315"/>
+                    </a:xfrm>
+                    <a:prstGeom prst="rect">
+                      <a:avLst/>
+                    </a:prstGeom>
+                  </pic:spPr>
+                </pic:pic>
+              </a:graphicData>
+            </a:graphic>
+          </wp:inline>
+        </w:drawing>
+      </w:r>
+    </w:p>
+    <w:p>
+      <w:pPr>
+        <w:pStyle w:val="Descripcin"/>
+        <w:jc w:val="both"/>
+        <w:rPr>
+          <w:rFonts w:ascii="Times New Roman" w:hAnsi="Times New Roman" w:cs="Times New Roman"/>
+          <w:sz w:val="24"/>
+          <w:szCs w:val="24"/>
+        </w:rPr>
+      </w:pPr>
+      <w:bookmarkStart w:id="9" w:name="_Toc146465926"/>
+      <w:r>
+        <w:t xml:space="preserve">Ilustración </w:t>
+      </w:r>
+      <w:fldSimple w:instr=" SEQ Ilustración \* ARABIC ">
+        <w:r>
+          <w:rPr>
+            <w:noProof/>
+          </w:rPr>
+          <w:t>3</w:t>
+        </w:r>
+      </w:fldSimple>
+      <w:r>
+        <w:t xml:space="preserve"> comentario a aporte de Juan Diego Galván</w:t>
+      </w:r>
+      <w:bookmarkEnd w:id="9"/>
+    </w:p>
+    <w:p>
+      <w:pPr>
+        <w:keepNext/>
+        <w:spacing w:before="240"/>
+        <w:jc w:val="both"/>
+      </w:pPr>
+      <w:r>
+        <w:rPr>
+          <w:rFonts w:ascii="Times New Roman" w:hAnsi="Times New Roman" w:cs="Times New Roman"/>
+          <w:noProof/>
+          <w:sz w:val="24"/>
+          <w:szCs w:val="24"/>
+        </w:rPr>
+        <w:drawing>
+          <wp:inline distT="0" distB="0" distL="0" distR="0" wp14:anchorId="37E5AE0F" wp14:editId="573DA910">
+            <wp:extent cx="5972175" cy="1058545"/>
+            <wp:effectExtent l="0" t="0" r="0" b="0"/>
+            <wp:docPr id="342353097" name="Imagen 1"/>
+            <wp:cNvGraphicFramePr>
+              <a:graphicFrameLocks xmlns:a="http://schemas.openxmlformats.org/drawingml/2006/main" noChangeAspect="1"/>
+            </wp:cNvGraphicFramePr>
+            <a:graphic xmlns:a="http://schemas.openxmlformats.org/drawingml/2006/main">
+              <a:graphicData uri="http://schemas.openxmlformats.org/drawingml/2006/picture">
+                <pic:pic xmlns:pic="http://schemas.openxmlformats.org/drawingml/2006/picture">
+                  <pic:nvPicPr>
+                    <pic:cNvPr id="342353097" name=""/>
+                    <pic:cNvPicPr/>
+                  </pic:nvPicPr>
+                  <pic:blipFill>
+                    <a:blip r:embed="rId12"/>
+                    <a:stretch>
+                      <a:fillRect/>
+                    </a:stretch>
+                  </pic:blipFill>
+                  <pic:spPr>
+                    <a:xfrm>
+                      <a:off x="0" y="0"/>
+                      <a:ext cx="5972175" cy="1058545"/>
+                    </a:xfrm>
+                    <a:prstGeom prst="rect">
+                      <a:avLst/>
+                    </a:prstGeom>
+                  </pic:spPr>
+                </pic:pic>
+              </a:graphicData>
+            </a:graphic>
+          </wp:inline>
+        </w:drawing>
+      </w:r>
+    </w:p>
+    <w:p>
+      <w:pPr>
+        <w:pStyle w:val="Descripcin"/>
+        <w:jc w:val="both"/>
+        <w:rPr>
+          <w:rFonts w:ascii="Times New Roman" w:hAnsi="Times New Roman" w:cs="Times New Roman"/>
+          <w:sz w:val="24"/>
+          <w:szCs w:val="24"/>
+        </w:rPr>
+      </w:pPr>
+      <w:bookmarkStart w:id="10" w:name="_Toc146465927"/>
+      <w:r>
+        <w:t xml:space="preserve">Ilustración </w:t>
+      </w:r>
+      <w:fldSimple w:instr=" SEQ Ilustración \* ARABIC ">
+        <w:r>
+          <w:rPr>
+            <w:noProof/>
+          </w:rPr>
+          <w:t>4</w:t>
+        </w:r>
+      </w:fldSimple>
+      <w:r>
+        <w:t xml:space="preserve"> comentario a aporte de Ulises </w:t>
+      </w:r>
+      <w:proofErr w:type="spellStart"/>
+      <w:r>
+        <w:t>Ivan</w:t>
+      </w:r>
+      <w:proofErr w:type="spellEnd"/>
+      <w:r>
+        <w:t xml:space="preserve"> Estrada</w:t>
+      </w:r>
+      <w:bookmarkEnd w:id="10"/>
+    </w:p>
+    <w:p>
+      <w:pPr>
+        <w:keepNext/>
+        <w:spacing w:before="240"/>
+        <w:jc w:val="both"/>
+      </w:pPr>
+      <w:r>
+        <w:rPr>
+          <w:rFonts w:ascii="Times New Roman" w:hAnsi="Times New Roman" w:cs="Times New Roman"/>
+          <w:sz w:val="24"/>
+          <w:szCs w:val="24"/>
+        </w:rPr>
+        <w:drawing>
+          <wp:inline distT="0" distB="0" distL="0" distR="0" wp14:anchorId="497B8F7C" wp14:editId="3E9D61E5">
+            <wp:extent cx="5972175" cy="1191260"/>
+            <wp:effectExtent l="0" t="0" r="0" b="0"/>
+            <wp:docPr id="1030777245" name="Imagen 1" descr="Interfaz de usuario gráfica, Texto&#10;&#10;Descripción generada automáticamente"/>
+            <wp:cNvGraphicFramePr>
+              <a:graphicFrameLocks xmlns:a="http://schemas.openxmlformats.org/drawingml/2006/main" noChangeAspect="1"/>
+            </wp:cNvGraphicFramePr>
+            <a:graphic xmlns:a="http://schemas.openxmlformats.org/drawingml/2006/main">
+              <a:graphicData uri="http://schemas.openxmlformats.org/drawingml/2006/picture">
+                <pic:pic xmlns:pic="http://schemas.openxmlformats.org/drawingml/2006/picture">
+                  <pic:nvPicPr>
+                    <pic:cNvPr id="1030777245" name="Imagen 1" descr="Interfaz de usuario gráfica, Texto&#10;&#10;Descripción generada automáticamente"/>
+                    <pic:cNvPicPr/>
+                  </pic:nvPicPr>
+                  <pic:blipFill>
+                    <a:blip r:embed="rId13"/>
+                    <a:stretch>
+                      <a:fillRect/>
+                    </a:stretch>
+                  </pic:blipFill>
+                  <pic:spPr>
+                    <a:xfrm>
+                      <a:off x="0" y="0"/>
+                      <a:ext cx="5972175" cy="1191260"/>
+                    </a:xfrm>
+                    <a:prstGeom prst="rect">
+                      <a:avLst/>
+                    </a:prstGeom>
+                  </pic:spPr>
+                </pic:pic>
+              </a:graphicData>
+            </a:graphic>
+          </wp:inline>
+        </w:drawing>
+      </w:r>
+    </w:p>
+    <w:p>
+      <w:pPr>
+        <w:pStyle w:val="Descripcin"/>
+        <w:jc w:val="both"/>
+        <w:rPr>
+          <w:rFonts w:ascii="Times New Roman" w:hAnsi="Times New Roman" w:cs="Times New Roman"/>
+          <w:sz w:val="24"/>
+          <w:szCs w:val="24"/>
+        </w:rPr>
+      </w:pPr>
+      <w:bookmarkStart w:id="11" w:name="_Toc146465928"/>
+      <w:r>
+        <w:t xml:space="preserve">Ilustración </w:t>
+      </w:r>
+      <w:fldSimple w:instr=" SEQ Ilustración \* ARABIC ">
+        <w:r>
+          <w:rPr>
+            <w:noProof/>
+          </w:rPr>
+          <w:t>5</w:t>
+        </w:r>
+      </w:fldSimple>
+      <w:r>
+        <w:t xml:space="preserve"> comentario a aporte de Fernanda </w:t>
+      </w:r>
+      <w:proofErr w:type="spellStart"/>
+      <w:r>
+        <w:t>Nohemi</w:t>
+      </w:r>
+      <w:bookmarkEnd w:id="11"/>
+      <w:proofErr w:type="spellEnd"/>
+    </w:p>
+    <w:p>
+      <w:pPr>
+        <w:keepNext/>
+        <w:spacing w:before="240"/>
+        <w:jc w:val="both"/>
+      </w:pPr>
+      <w:r>
+        <w:rPr>
+          <w:rFonts w:ascii="Times New Roman" w:hAnsi="Times New Roman" w:cs="Times New Roman"/>
+          <w:sz w:val="24"/>
+          <w:szCs w:val="24"/>
+        </w:rPr>
+        <w:lastRenderedPageBreak/>
+        <w:drawing>
+          <wp:inline distT="0" distB="0" distL="0" distR="0" wp14:anchorId="46379424" wp14:editId="67A31DF6">
+            <wp:extent cx="5972175" cy="1218565"/>
+            <wp:effectExtent l="0" t="0" r="0" b="0"/>
+            <wp:docPr id="1923208541" name="Imagen 1" descr="Imagen que contiene Texto&#10;&#10;Descripción generada automáticamente"/>
+            <wp:cNvGraphicFramePr>
+              <a:graphicFrameLocks xmlns:a="http://schemas.openxmlformats.org/drawingml/2006/main" noChangeAspect="1"/>
+            </wp:cNvGraphicFramePr>
+            <a:graphic xmlns:a="http://schemas.openxmlformats.org/drawingml/2006/main">
+              <a:graphicData uri="http://schemas.openxmlformats.org/drawingml/2006/picture">
+                <pic:pic xmlns:pic="http://schemas.openxmlformats.org/drawingml/2006/picture">
+                  <pic:nvPicPr>
+                    <pic:cNvPr id="1923208541" name="Imagen 1" descr="Imagen que contiene Texto&#10;&#10;Descripción generada automáticamente"/>
+                    <pic:cNvPicPr/>
+                  </pic:nvPicPr>
+                  <pic:blipFill>
+                    <a:blip r:embed="rId14"/>
+                    <a:stretch>
+                      <a:fillRect/>
+                    </a:stretch>
+                  </pic:blipFill>
+                  <pic:spPr>
+                    <a:xfrm>
+                      <a:off x="0" y="0"/>
+                      <a:ext cx="5972175" cy="1218565"/>
+                    </a:xfrm>
+                    <a:prstGeom prst="rect">
+                      <a:avLst/>
+                    </a:prstGeom>
+                  </pic:spPr>
+                </pic:pic>
+              </a:graphicData>
+            </a:graphic>
+          </wp:inline>
+        </w:drawing>
+      </w:r>
+    </w:p>
+    <w:p>
+      <w:pPr>
+        <w:pStyle w:val="Descripcin"/>
+        <w:jc w:val="both"/>
+        <w:rPr>
+          <w:rFonts w:ascii="Times New Roman" w:hAnsi="Times New Roman" w:cs="Times New Roman"/>
+          <w:sz w:val="24"/>
+          <w:szCs w:val="24"/>
+        </w:rPr>
+      </w:pPr>
+      <w:bookmarkStart w:id="12" w:name="_Toc146465929"/>
+      <w:r>
+        <w:t xml:space="preserve">Ilustración </w:t>
+      </w:r>
+      <w:fldSimple w:instr=" SEQ Ilustración \* ARABIC ">
+        <w:r>
+          <w:rPr>
+            <w:noProof/>
+          </w:rPr>
+          <w:t>6</w:t>
+        </w:r>
+      </w:fldSimple>
+      <w:r>
+        <w:t xml:space="preserve"> comentario a aporte de Rafael </w:t>
+      </w:r>
+      <w:proofErr w:type="spellStart"/>
+      <w:r>
+        <w:t>Villagomez</w:t>
+      </w:r>
+      <w:bookmarkEnd w:id="12"/>
+      <w:proofErr w:type="spellEnd"/>
+    </w:p>
+    <w:p>
+      <w:pPr>
+        <w:pStyle w:val="Ttulo1"/>
+        <w:jc w:val="both"/>
+        <w:rPr>
+          <w:color w:val="4472C4" w:themeColor="accent1"/>
+          <w:sz w:val="26"/>
+          <w:szCs w:val="26"/>
+        </w:rPr>
+      </w:pPr>
+      <w:bookmarkStart w:id="13" w:name="_Toc146466014"/>
+      <w:r>
+        <w:rPr>
+          <w:color w:val="4472C4" w:themeColor="accent1"/>
+          <w:sz w:val="26"/>
+          <w:szCs w:val="26"/>
+        </w:rPr>
+        <w:t xml:space="preserve">e) </w:t>
+      </w:r>
+      <w:r>
+        <w:rPr>
+          <w:color w:val="4472C4" w:themeColor="accent1"/>
+          <w:sz w:val="26"/>
+          <w:szCs w:val="26"/>
+        </w:rPr>
+        <w:t>Una vez recolectada la información realiza una síntesis con lo más relevante de todas las entradas del foro</w:t>
+      </w:r>
+      <w:bookmarkEnd w:id="13"/>
+    </w:p>
+    <w:p>
+      <w:pPr>
+        <w:spacing w:before="240"/>
+        <w:jc w:val="both"/>
+        <w:rPr>
+          <w:rFonts w:ascii="Times New Roman" w:hAnsi="Times New Roman" w:cs="Times New Roman"/>
+          <w:sz w:val="24"/>
+          <w:szCs w:val="24"/>
+        </w:rPr>
+      </w:pPr>
+      <w:r>
+        <w:rPr>
+          <w:rFonts w:ascii="Times New Roman" w:hAnsi="Times New Roman" w:cs="Times New Roman"/>
+          <w:sz w:val="24"/>
+          <w:szCs w:val="24"/>
+        </w:rPr>
+        <w:t xml:space="preserve">La distribución de software es la estrategia que toman los desarrolladores para que su producto llegue a los usuarios de manera segura y diversa, aunque hoy en día se vea cada vez más la obtención en la nube. </w:t>
+      </w:r>
+    </w:p>
+    <w:p>
+      <w:pPr>
+        <w:spacing w:before="240"/>
+        <w:jc w:val="both"/>
+        <w:rPr>
+          <w:rFonts w:ascii="Times New Roman" w:hAnsi="Times New Roman" w:cs="Times New Roman"/>
+          <w:sz w:val="24"/>
+          <w:szCs w:val="24"/>
+        </w:rPr>
+      </w:pPr>
+      <w:r>
+        <w:rPr>
+          <w:rFonts w:ascii="Times New Roman" w:hAnsi="Times New Roman" w:cs="Times New Roman"/>
+          <w:sz w:val="24"/>
+          <w:szCs w:val="24"/>
+        </w:rPr>
+        <w:t>Se destacan diferentes formas de distribución que no solo especifican a usuarios, también a colaboradores en el desarrollo (propietaria) o en dado caso como proyectos de código libre.</w:t>
+      </w:r>
+    </w:p>
+    <w:p>
+      <w:pPr>
+        <w:spacing w:before="240"/>
+        <w:jc w:val="both"/>
+        <w:rPr>
+          <w:rFonts w:ascii="Times New Roman" w:hAnsi="Times New Roman" w:cs="Times New Roman"/>
+          <w:sz w:val="24"/>
+          <w:szCs w:val="24"/>
+        </w:rPr>
+      </w:pPr>
+      <w:r>
+        <w:rPr>
+          <w:rFonts w:ascii="Times New Roman" w:hAnsi="Times New Roman" w:cs="Times New Roman"/>
+          <w:sz w:val="24"/>
+          <w:szCs w:val="24"/>
+        </w:rPr>
+        <w:t xml:space="preserve">Las licencias también juegan un papel muy importante en esto, sin ellas el uso del software sería muy caótico e inclusive poco rentable de continuar, gracias a ellas se especifica que es lo que puede realizar el usuario con el producto distribuido, a que tiene derecho por su obtención y cuáles son sus limitantes (sobre todo cuando se piensa obtener algún ingreso a través del uso </w:t>
+      </w:r>
+      <w:proofErr w:type="gramStart"/>
+      <w:r>
+        <w:rPr>
+          <w:rFonts w:ascii="Times New Roman" w:hAnsi="Times New Roman" w:cs="Times New Roman"/>
+          <w:sz w:val="24"/>
+          <w:szCs w:val="24"/>
+        </w:rPr>
+        <w:t>del mismo</w:t>
+      </w:r>
+      <w:proofErr w:type="gramEnd"/>
+      <w:r>
+        <w:rPr>
+          <w:rFonts w:ascii="Times New Roman" w:hAnsi="Times New Roman" w:cs="Times New Roman"/>
+          <w:sz w:val="24"/>
+          <w:szCs w:val="24"/>
+        </w:rPr>
+        <w:t xml:space="preserve">). </w:t>
+      </w:r>
+    </w:p>
+    <w:p>
+      <w:pPr>
+        <w:spacing w:before="240"/>
+        <w:jc w:val="both"/>
+        <w:rPr>
+          <w:rFonts w:ascii="Times New Roman" w:hAnsi="Times New Roman" w:cs="Times New Roman"/>
+          <w:sz w:val="24"/>
+          <w:szCs w:val="24"/>
+        </w:rPr>
+      </w:pPr>
+      <w:r>
+        <w:rPr>
+          <w:rFonts w:ascii="Times New Roman" w:hAnsi="Times New Roman" w:cs="Times New Roman"/>
+          <w:sz w:val="24"/>
+          <w:szCs w:val="24"/>
+        </w:rPr>
+        <w:t xml:space="preserve">Al utilizar un software licenciado debemos tener mayor cuidado con como damos utilidad al mismo pues es fácil omitir leer todos los acuerdos de uso y por tanto dar mal uso </w:t>
+      </w:r>
+      <w:proofErr w:type="gramStart"/>
+      <w:r>
+        <w:rPr>
+          <w:rFonts w:ascii="Times New Roman" w:hAnsi="Times New Roman" w:cs="Times New Roman"/>
+          <w:sz w:val="24"/>
+          <w:szCs w:val="24"/>
+        </w:rPr>
+        <w:t>del mismo</w:t>
+      </w:r>
+      <w:proofErr w:type="gramEnd"/>
+      <w:r>
+        <w:rPr>
+          <w:rFonts w:ascii="Times New Roman" w:hAnsi="Times New Roman" w:cs="Times New Roman"/>
+          <w:sz w:val="24"/>
+          <w:szCs w:val="24"/>
+        </w:rPr>
+        <w:t xml:space="preserve"> o incluso no ser conscientes de la información que se da al software. Este tipo de conductas pueden provocar consecuencias negativas a los usuarios que realizan las acciones </w:t>
+      </w:r>
+      <w:r>
+        <w:rPr>
+          <w:rFonts w:ascii="Times New Roman" w:hAnsi="Times New Roman" w:cs="Times New Roman"/>
+          <w:sz w:val="24"/>
+          <w:szCs w:val="24"/>
+        </w:rPr>
+        <w:t>que incumplen los términos de uso llegando en algunos casos al marco legal, no solo por uso mal intencionado, también puede ser provocadas inintencionalmente o en otros casos, realizar las acciones sin saber que estaban incumpliendo las normativas.</w:t>
+      </w:r>
+    </w:p>
+    <w:p>
+      <w:pPr>
+        <w:spacing w:before="240"/>
+        <w:jc w:val="both"/>
+        <w:rPr>
+          <w:rFonts w:ascii="Times New Roman" w:hAnsi="Times New Roman" w:cs="Times New Roman"/>
+          <w:sz w:val="24"/>
+          <w:szCs w:val="24"/>
+        </w:rPr>
+      </w:pPr>
+      <w:r>
+        <w:rPr>
+          <w:rFonts w:ascii="Times New Roman" w:hAnsi="Times New Roman" w:cs="Times New Roman"/>
+          <w:sz w:val="24"/>
+          <w:szCs w:val="24"/>
+        </w:rPr>
+        <w:t>Algunas de estas acciones son la redistribución del software ya sea con las menciones necesarias o no (dependiendo de la licencia), también el uso del software en más equipos de los que se supone que se deberían utilizar o en un contexto en el que no se diseñó utilizar.</w:t>
+      </w:r>
+    </w:p>
+    <w:p>
+      <w:pPr>
+        <w:pStyle w:val="Ttulo1"/>
+        <w:rPr>
+          <w:color w:val="4472C4" w:themeColor="accent1"/>
+          <w:sz w:val="26"/>
+          <w:szCs w:val="26"/>
+        </w:rPr>
+      </w:pPr>
+      <w:bookmarkStart w:id="14" w:name="_Toc146466015"/>
+      <w:r>
+        <w:rPr>
+          <w:color w:val="4472C4" w:themeColor="accent1"/>
+          <w:sz w:val="26"/>
+          <w:szCs w:val="26"/>
+        </w:rPr>
+        <w:t>f) Genere una conclusión sobre lo que ha aprendido en esta actividad</w:t>
+      </w:r>
+      <w:bookmarkEnd w:id="14"/>
+    </w:p>
+    <w:p>
+      <w:pPr>
+        <w:jc w:val="both"/>
+        <w:rPr>
+          <w:rFonts w:ascii="Times New Roman" w:hAnsi="Times New Roman" w:cs="Times New Roman"/>
+          <w:sz w:val="24"/>
+          <w:szCs w:val="24"/>
+        </w:rPr>
+      </w:pPr>
+      <w:r>
+        <w:rPr>
+          <w:rFonts w:ascii="Times New Roman" w:hAnsi="Times New Roman" w:cs="Times New Roman"/>
+          <w:sz w:val="24"/>
+          <w:szCs w:val="24"/>
+        </w:rPr>
+        <w:t xml:space="preserve">Es importante </w:t>
+      </w:r>
+      <w:r>
+        <w:rPr>
+          <w:rFonts w:ascii="Times New Roman" w:hAnsi="Times New Roman" w:cs="Times New Roman"/>
+          <w:sz w:val="24"/>
+          <w:szCs w:val="24"/>
+        </w:rPr>
+        <w:t>conocer el software que estamos próximos a utilizar, no solo por sus herramientas, sino por su enfoque de utilización y sobre todo a las posibilidades que permite para no caminar por terreno gris</w:t>
+      </w:r>
+      <w:r>
+        <w:rPr>
+          <w:rFonts w:ascii="Times New Roman" w:hAnsi="Times New Roman" w:cs="Times New Roman"/>
+          <w:sz w:val="24"/>
+          <w:szCs w:val="24"/>
+        </w:rPr>
+        <w:t xml:space="preserve"> y evitar cualquier acción que pueda repercutir negativamente en nosotros. Por ello siempre al utilizar una tecnología hay que investigar que es lo que hay detrás y como mejorará nuestro desempeño en su ámbito.</w:t>
+      </w:r>
+    </w:p>
+    <w:bookmarkStart w:id="15" w:name="_Toc146466016" w:displacedByCustomXml="next"/>
+    <w:sdt>
+      <w:sdtPr>
+        <w:rPr>
+          <w:lang w:val="es-ES"/>
+        </w:rPr>
+        <w:id w:val="1249848288"/>
+        <w:docPartObj>
+          <w:docPartGallery w:val="Bibliographies"/>
+          <w:docPartUnique/>
+        </w:docPartObj>
+      </w:sdtPr>
+      <w:sdtEndPr>
+        <w:rPr>
+          <w:rFonts w:asciiTheme="minorHAnsi" w:eastAsiaTheme="minorHAnsi" w:hAnsiTheme="minorHAnsi" w:cstheme="minorBidi"/>
+          <w:b w:val="0"/>
+          <w:bCs w:val="0"/>
+          <w:kern w:val="2"/>
           <w:sz w:val="22"/>
           <w:szCs w:val="22"/>
-        </w:rPr>
-      </w:pPr>
-      <w:r>
-        <w:rPr>
-          <w:rFonts w:ascii="Century Gothic" w:hAnsi="Century Gothic"/>
-          <w:color w:val="495057"/>
-          <w:sz w:val="22"/>
-          <w:szCs w:val="22"/>
-        </w:rPr>
-        <w:t>Es importante seguir los lineamientos de uso dictados por la licencia para evitar problemas legales como violación de derechos de autor o de propiedad intelectual, pero no solo eso, pues dependiendo del tipo de software sin importar que sean de aplicación o sistema, se pueden infligir otras leyes fuera del mismo que estén fuertemente ligados a un contexto especifico y que deberán estar indicados también dentro de los términos de uso.</w:t>
-      </w:r>
-    </w:p>
+          <w:lang w:val="es-MX" w:eastAsia="en-US"/>
+        </w:rPr>
+      </w:sdtEndPr>
+      <w:sdtContent>
+        <w:p>
+          <w:pPr>
+            <w:pStyle w:val="Ttulo1"/>
+          </w:pPr>
+          <w:r>
+            <w:rPr>
+              <w:lang w:val="es-ES"/>
+            </w:rPr>
+            <w:t>Bibliografía</w:t>
+          </w:r>
+          <w:bookmarkEnd w:id="15"/>
+        </w:p>
+        <w:sdt>
+          <w:sdtPr>
+            <w:id w:val="111145805"/>
+            <w:bibliography/>
+          </w:sdtPr>
+          <w:sdtContent>
+            <w:p>
+              <w:pPr>
+                <w:pStyle w:val="Bibliografa"/>
+                <w:ind w:left="720" w:hanging="720"/>
+                <w:rPr>
+                  <w:noProof/>
+                  <w:kern w:val="0"/>
+                  <w:sz w:val="24"/>
+                  <w:szCs w:val="24"/>
+                  <w:lang w:val="es-ES"/>
+                  <w14:ligatures w14:val="none"/>
+                </w:rPr>
+              </w:pPr>
+              <w:r>
+                <w:fldChar w:fldCharType="begin"/>
+              </w:r>
+              <w:r>
+                <w:instrText>BIBLIOGRAPHY</w:instrText>
+              </w:r>
+              <w:r>
+                <w:fldChar w:fldCharType="separate"/>
+              </w:r>
+              <w:r>
+                <w:rPr>
+                  <w:noProof/>
+                  <w:lang w:val="es-ES"/>
+                </w:rPr>
+                <w:t>(s.f.). Obtenido de Evaluando software: https://www.evaluandosoftware.com/las-licencias-software/#%C2%BFQue_es_un_contrato_de_licencia_de_software</w:t>
+              </w:r>
+            </w:p>
+            <w:p>
+              <w:pPr>
+                <w:pStyle w:val="Bibliografa"/>
+                <w:ind w:left="720" w:hanging="720"/>
+                <w:rPr>
+                  <w:noProof/>
+                  <w:lang w:val="es-ES"/>
+                </w:rPr>
+              </w:pPr>
+              <w:r>
+                <w:rPr>
+                  <w:noProof/>
+                  <w:lang w:val="es-ES"/>
+                </w:rPr>
+                <w:t>(2023). Obtenido de theastrologypage: https://es.theastrologypage.com/distribution</w:t>
+              </w:r>
+            </w:p>
+            <w:p>
+              <w:r>
+                <w:rPr>
+                  <w:b/>
+                  <w:bCs/>
+                </w:rPr>
+                <w:fldChar w:fldCharType="end"/>
+              </w:r>
+            </w:p>
+          </w:sdtContent>
+        </w:sdt>
+      </w:sdtContent>
+    </w:sdt>
     <w:p>
       <w:pPr>
         <w:jc w:val="both"/>
@@ -1008,31 +3113,14 @@
           <w:szCs w:val="24"/>
         </w:rPr>
       </w:pPr>
-      <w:r>
-        <w:rPr>
-          <w:rFonts w:ascii="Times New Roman" w:hAnsi="Times New Roman" w:cs="Times New Roman"/>
-          <w:sz w:val="24"/>
-          <w:szCs w:val="24"/>
-        </w:rPr>
-        <w:br w:type="page"/>
-      </w:r>
-    </w:p>
-    <w:p>
-      <w:pPr>
-        <w:spacing w:before="240"/>
-        <w:jc w:val="both"/>
-        <w:rPr>
-          <w:rFonts w:ascii="Times New Roman" w:hAnsi="Times New Roman" w:cs="Times New Roman"/>
-          <w:sz w:val="24"/>
-          <w:szCs w:val="24"/>
-        </w:rPr>
-      </w:pPr>
     </w:p>
     <w:sectPr>
-      <w:headerReference w:type="even" r:id="rId9"/>
-      <w:headerReference w:type="default" r:id="rId10"/>
-      <w:footerReference w:type="even" r:id="rId11"/>
-      <w:footerReference w:type="default" r:id="rId12"/>
+      <w:headerReference w:type="even" r:id="rId15"/>
+      <w:headerReference w:type="default" r:id="rId16"/>
+      <w:footerReference w:type="even" r:id="rId17"/>
+      <w:footerReference w:type="default" r:id="rId18"/>
+      <w:headerReference w:type="first" r:id="rId19"/>
+      <w:footerReference w:type="first" r:id="rId20"/>
       <w:pgSz w:w="12240" w:h="15840"/>
       <w:pgMar w:top="1418" w:right="1134" w:bottom="1418" w:left="1701" w:header="709" w:footer="709" w:gutter="0"/>
       <w:cols w:space="708"/>
@@ -1087,226 +3175,70 @@
           <w:rPr>
             <w:noProof/>
           </w:rPr>
-          <mc:AlternateContent>
-            <mc:Choice Requires="wps">
-              <w:drawing>
-                <wp:anchor distT="0" distB="0" distL="114300" distR="114300" simplePos="0" relativeHeight="251660288" behindDoc="0" locked="0" layoutInCell="1" allowOverlap="1" wp14:anchorId="66E28637" wp14:editId="1B43E13F">
-                  <wp:simplePos x="0" y="0"/>
-                  <wp:positionH relativeFrom="margin">
-                    <wp:align>center</wp:align>
-                  </wp:positionH>
-                  <wp:positionV relativeFrom="bottomMargin">
-                    <wp:align>center</wp:align>
-                  </wp:positionV>
-                  <wp:extent cx="551815" cy="238760"/>
-                  <wp:effectExtent l="19050" t="19050" r="19685" b="18415"/>
-                  <wp:wrapNone/>
-                  <wp:docPr id="1010109017" name="Corchetes 3"/>
-                  <wp:cNvGraphicFramePr>
-                    <a:graphicFrameLocks xmlns:a="http://schemas.openxmlformats.org/drawingml/2006/main"/>
-                  </wp:cNvGraphicFramePr>
-                  <a:graphic xmlns:a="http://schemas.openxmlformats.org/drawingml/2006/main">
-                    <a:graphicData uri="http://schemas.microsoft.com/office/word/2010/wordprocessingShape">
-                      <wps:wsp>
-                        <wps:cNvSpPr>
-                          <a:spLocks noChangeArrowheads="1"/>
-                        </wps:cNvSpPr>
-                        <wps:spPr bwMode="auto">
-                          <a:xfrm>
-                            <a:off x="0" y="0"/>
-                            <a:ext cx="551815" cy="238760"/>
-                          </a:xfrm>
-                          <a:prstGeom prst="bracketPair">
-                            <a:avLst>
-                              <a:gd name="adj" fmla="val 16667"/>
-                            </a:avLst>
-                          </a:prstGeom>
-                          <a:solidFill>
-                            <a:srgbClr val="FFFFFF"/>
-                          </a:solidFill>
-                          <a:ln w="28575">
-                            <a:solidFill>
-                              <a:srgbClr val="808080"/>
-                            </a:solidFill>
-                            <a:round/>
-                            <a:headEnd/>
-                            <a:tailEnd/>
-                          </a:ln>
-                        </wps:spPr>
-                        <wps:txbx>
-                          <w:txbxContent>
-                            <w:p>
-                              <w:pPr>
-                                <w:jc w:val="center"/>
-                              </w:pPr>
-                              <w:r>
-                                <w:fldChar w:fldCharType="begin"/>
-                              </w:r>
-                              <w:r>
-                                <w:instrText>PAGE    \* MERGEFORMAT</w:instrText>
-                              </w:r>
-                              <w:r>
-                                <w:fldChar w:fldCharType="separate"/>
-                              </w:r>
-                              <w:r>
-                                <w:rPr>
-                                  <w:lang w:val="es-ES"/>
-                                </w:rPr>
-                                <w:t>2</w:t>
-                              </w:r>
-                              <w:r>
-                                <w:fldChar w:fldCharType="end"/>
-                              </w:r>
-                            </w:p>
-                          </w:txbxContent>
-                        </wps:txbx>
-                        <wps:bodyPr rot="0" vert="horz" wrap="square" lIns="91440" tIns="0" rIns="91440" bIns="0" anchor="t" anchorCtr="0" upright="1">
-                          <a:noAutofit/>
-                        </wps:bodyPr>
-                      </wps:wsp>
-                    </a:graphicData>
-                  </a:graphic>
-                  <wp14:sizeRelH relativeFrom="margin">
-                    <wp14:pctWidth>10000</wp14:pctWidth>
-                  </wp14:sizeRelH>
-                  <wp14:sizeRelV relativeFrom="bottomMargin">
-                    <wp14:pctHeight>0</wp14:pctHeight>
-                  </wp14:sizeRelV>
-                </wp:anchor>
-              </w:drawing>
-            </mc:Choice>
-            <mc:Fallback>
-              <w:pict>
-                <v:shapetype w14:anchorId="66E28637" id="_x0000_t185" coordsize="21600,21600" o:spt="185" adj="3600" path="m@0,nfqx0@0l0@2qy@0,21600em@1,nfqx21600@0l21600@2qy@1,21600em@0,nsqx0@0l0@2qy@0,21600l@1,21600qx21600@2l21600@0qy@1,xe" filled="f">
-                  <v:formulas>
-                    <v:f eqn="val #0"/>
-                    <v:f eqn="sum width 0 #0"/>
-                    <v:f eqn="sum height 0 #0"/>
-                    <v:f eqn="prod @0 2929 10000"/>
-                    <v:f eqn="sum width 0 @3"/>
-                    <v:f eqn="sum height 0 @3"/>
-                    <v:f eqn="val width"/>
-                    <v:f eqn="val height"/>
-                    <v:f eqn="prod width 1 2"/>
-                    <v:f eqn="prod height 1 2"/>
-                  </v:formulas>
-                  <v:path o:extrusionok="f" gradientshapeok="t" limo="10800,10800" o:connecttype="custom" o:connectlocs="@8,0;0,@9;@8,@7;@6,@9" textboxrect="@3,@3,@4,@5"/>
-                  <v:handles>
-                    <v:h position="#0,topLeft" switch="" xrange="0,10800"/>
-                  </v:handles>
-                </v:shapetype>
-                <v:shape id="Corchetes 3" o:spid="_x0000_s1026" type="#_x0000_t185" style="position:absolute;margin-left:0;margin-top:0;width:43.45pt;height:18.8pt;z-index:251660288;visibility:visible;mso-wrap-style:square;mso-width-percent:100;mso-height-percent:0;mso-wrap-distance-left:9pt;mso-wrap-distance-top:0;mso-wrap-distance-right:9pt;mso-wrap-distance-bottom:0;mso-position-horizontal:center;mso-position-horizontal-relative:margin;mso-position-vertical:center;mso-position-vertical-relative:bottom-margin-area;mso-width-percent:100;mso-height-percent:0;mso-width-relative:margin;mso-height-relative:bottom-margin-area;v-text-anchor:top" o:gfxdata="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" filled="t" strokecolor="gray" strokeweight="2.25pt">
-                  <v:textbox inset=",0,,0">
-                    <w:txbxContent>
-                      <w:p>
-                        <w:pPr>
-                          <w:jc w:val="center"/>
-                        </w:pPr>
-                        <w:r>
-                          <w:fldChar w:fldCharType="begin"/>
-                        </w:r>
-                        <w:r>
-                          <w:instrText>PAGE    \* MERGEFORMAT</w:instrText>
-                        </w:r>
-                        <w:r>
-                          <w:fldChar w:fldCharType="separate"/>
-                        </w:r>
-                        <w:r>
-                          <w:rPr>
-                            <w:lang w:val="es-ES"/>
-                          </w:rPr>
-                          <w:t>2</w:t>
-                        </w:r>
-                        <w:r>
-                          <w:fldChar w:fldCharType="end"/>
-                        </w:r>
-                      </w:p>
-                    </w:txbxContent>
-                  </v:textbox>
-                  <w10:wrap anchorx="margin" anchory="margin"/>
-                </v:shape>
-              </w:pict>
-            </mc:Fallback>
-          </mc:AlternateContent>
-        </w:r>
-        <w:r>
-          <w:rPr>
-            <w:noProof/>
-          </w:rPr>
-          <mc:AlternateContent>
-            <mc:Choice Requires="wps">
-              <w:drawing>
-                <wp:anchor distT="0" distB="0" distL="114300" distR="114300" simplePos="0" relativeHeight="251659264" behindDoc="0" locked="0" layoutInCell="1" allowOverlap="1" wp14:anchorId="1624EBA1" wp14:editId="21704CBE">
-                  <wp:simplePos x="0" y="0"/>
-                  <wp:positionH relativeFrom="margin">
-                    <wp:align>center</wp:align>
-                  </wp:positionH>
-                  <wp:positionV relativeFrom="bottomMargin">
-                    <wp:align>center</wp:align>
-                  </wp:positionV>
-                  <wp:extent cx="5518150" cy="0"/>
-                  <wp:effectExtent l="9525" t="9525" r="6350" b="9525"/>
-                  <wp:wrapNone/>
-                  <wp:docPr id="900573187" name="Conector recto de flecha 2"/>
-                  <wp:cNvGraphicFramePr>
-                    <a:graphicFrameLocks xmlns:a="http://schemas.openxmlformats.org/drawingml/2006/main"/>
-                  </wp:cNvGraphicFramePr>
-                  <a:graphic xmlns:a="http://schemas.openxmlformats.org/drawingml/2006/main">
-                    <a:graphicData uri="http://schemas.microsoft.com/office/word/2010/wordprocessingShape">
-                      <wps:wsp>
-                        <wps:cNvCnPr>
-                          <a:cxnSpLocks noChangeShapeType="1"/>
-                        </wps:cNvCnPr>
-                        <wps:spPr bwMode="auto">
-                          <a:xfrm>
-                            <a:off x="0" y="0"/>
-                            <a:ext cx="5518150" cy="0"/>
-                          </a:xfrm>
-                          <a:prstGeom prst="straightConnector1">
-                            <a:avLst/>
-                          </a:prstGeom>
-                          <a:noFill/>
-                          <a:ln w="12700">
-                            <a:solidFill>
-                              <a:srgbClr val="808080"/>
-                            </a:solidFill>
-                            <a:round/>
-                            <a:headEnd/>
-                            <a:tailEnd/>
-                          </a:ln>
-                          <a:extLst>
-                            <a:ext uri="{909E8E84-426E-40DD-AFC4-6F175D3DCCD1}">
-                              <a14:hiddenFill xmlns:a14="http://schemas.microsoft.com/office/drawing/2010/main">
-                                <a:noFill/>
-                              </a14:hiddenFill>
-                            </a:ext>
-                          </a:extLst>
-                        </wps:spPr>
-                        <wps:bodyPr/>
-                      </wps:wsp>
-                    </a:graphicData>
-                  </a:graphic>
-                  <wp14:sizeRelH relativeFrom="page">
-                    <wp14:pctWidth>0</wp14:pctWidth>
-                  </wp14:sizeRelH>
-                  <wp14:sizeRelV relativeFrom="bottomMargin">
-                    <wp14:pctHeight>0</wp14:pctHeight>
-                  </wp14:sizeRelV>
-                </wp:anchor>
-              </w:drawing>
-            </mc:Choice>
-            <mc:Fallback>
-              <w:pict>
-                <v:shapetype w14:anchorId="22268D11" id="_x0000_t32" coordsize="21600,21600" o:spt="32" o:oned="t" path="m,l21600,21600e" filled="f">
-                  <v:path arrowok="t" fillok="f" o:connecttype="none"/>
-                  <o:lock v:ext="edit" shapetype="t"/>
-                </v:shapetype>
-                <v:shape id="Conector recto de flecha 2" o:spid="_x0000_s1026" type="#_x0000_t32" style="position:absolute;margin-left:0;margin-top:0;width:434.5pt;height:0;z-index:251659264;visibility:visible;mso-wrap-style:square;mso-width-percent:0;mso-height-percent:0;mso-wrap-distance-left:9pt;mso-wrap-distance-top:0;mso-wrap-distance-right:9pt;mso-wrap-distance-bottom:0;mso-position-horizontal:center;mso-position-horizontal-relative:margin;mso-position-vertical:center;mso-position-vertical-relative:bottom-margin-area;mso-width-percent:0;mso-height-percent:0;mso-width-relative:page;mso-height-relative:bottom-margin-area" o:gfxdata="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" strokecolor="gray" strokeweight="1pt">
-                  <w10:wrap anchorx="margin" anchory="margin"/>
-                </v:shape>
-              </w:pict>
-            </mc:Fallback>
-          </mc:AlternateContent>
+          <w:pict w14:anchorId="03FC5968">
+            <v:shapetype id="_x0000_t185" coordsize="21600,21600" o:spt="185" adj="3600" path="m@0,nfqx0@0l0@2qy@0,21600em@1,nfqx21600@0l21600@2qy@1,21600em@0,nsqx0@0l0@2qy@0,21600l@1,21600qx21600@2l21600@0qy@1,xe" filled="f">
+              <v:formulas>
+                <v:f eqn="val #0"/>
+                <v:f eqn="sum width 0 #0"/>
+                <v:f eqn="sum height 0 #0"/>
+                <v:f eqn="prod @0 2929 10000"/>
+                <v:f eqn="sum width 0 @3"/>
+                <v:f eqn="sum height 0 @3"/>
+                <v:f eqn="val width"/>
+                <v:f eqn="val height"/>
+                <v:f eqn="prod width 1 2"/>
+                <v:f eqn="prod height 1 2"/>
+              </v:formulas>
+              <v:path o:extrusionok="f" gradientshapeok="t" limo="10800,10800" o:connecttype="custom" o:connectlocs="@8,0;0,@9;@8,@7;@6,@9" textboxrect="@3,@3,@4,@5"/>
+              <v:handles>
+                <v:h position="#0,topLeft" switch="" xrange="0,10800"/>
+              </v:handles>
+            </v:shapetype>
+            <v:shape id="Corchetes 3" o:spid="_x0000_s1026" type="#_x0000_t185" style="position:absolute;margin-left:0;margin-top:0;width:43.45pt;height:18.8pt;z-index:251660288;visibility:visible;mso-wrap-style:square;mso-width-percent:100;mso-height-percent:0;mso-wrap-distance-left:9pt;mso-wrap-distance-top:0;mso-wrap-distance-right:9pt;mso-wrap-distance-bottom:0;mso-position-horizontal:center;mso-position-horizontal-relative:margin;mso-position-vertical:center;mso-position-vertical-relative:bottom-margin-area;mso-width-percent:100;mso-height-percent:0;mso-width-relative:margin;mso-height-relative:bottom-margin-area;v-text-anchor:top" o:gfxdata="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" filled="t" strokecolor="gray" strokeweight="2.25pt">
+              <v:textbox inset=",0,,0">
+                <w:txbxContent>
+                  <w:p>
+                    <w:pPr>
+                      <w:jc w:val="center"/>
+                    </w:pPr>
+                    <w:r>
+                      <w:fldChar w:fldCharType="begin"/>
+                    </w:r>
+                    <w:r>
+                      <w:instrText>PAGE    \* MERGEFORMAT</w:instrText>
+                    </w:r>
+                    <w:r>
+                      <w:fldChar w:fldCharType="separate"/>
+                    </w:r>
+                    <w:r>
+                      <w:rPr>
+                        <w:lang w:val="es-ES"/>
+                      </w:rPr>
+                      <w:t>2</w:t>
+                    </w:r>
+                    <w:r>
+                      <w:fldChar w:fldCharType="end"/>
+                    </w:r>
+                  </w:p>
+                </w:txbxContent>
+              </v:textbox>
+              <w10:wrap anchorx="margin" anchory="margin"/>
+            </v:shape>
+          </w:pict>
+        </w:r>
+        <w:r>
+          <w:rPr>
+            <w:noProof/>
+          </w:rPr>
+          <w:pict w14:anchorId="26BBC7C1">
+            <v:shapetype id="_x0000_t32" coordsize="21600,21600" o:spt="32" o:oned="t" path="m,l21600,21600e" filled="f">
+              <v:path arrowok="t" fillok="f" o:connecttype="none"/>
+              <o:lock v:ext="edit" shapetype="t"/>
+            </v:shapetype>
+            <v:shape id="Conector recto de flecha 2" o:spid="_x0000_s1025" type="#_x0000_t32" style="position:absolute;margin-left:0;margin-top:0;width:434.5pt;height:0;z-index:251659264;visibility:visible;mso-wrap-style:square;mso-width-percent:0;mso-height-percent:0;mso-wrap-distance-left:9pt;mso-wrap-distance-top:0;mso-wrap-distance-right:9pt;mso-wrap-distance-bottom:0;mso-position-horizontal:center;mso-position-horizontal-relative:margin;mso-position-vertical:center;mso-position-vertical-relative:bottom-margin-area;mso-width-percent:0;mso-height-percent:0;mso-width-relative:page;mso-height-relative:bottom-margin-area" o:gfxdata="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" strokecolor="gray" strokeweight="1pt">
+              <w10:wrap anchorx="margin" anchory="margin"/>
+            </v:shape>
+          </w:pict>
         </w:r>
       </w:p>
     </w:sdtContent>
@@ -1328,6 +3260,16 @@
 </w:ftr>
 </file>
 
+<file path=word/footer3.xml><?xml version="1.0" encoding="utf-8"?>
+<w:ftr xmlns:wpc="http://schemas.microsoft.com/office/word/2010/wordprocessingCanvas" xmlns:cx="http://schemas.microsoft.com/office/drawing/2014/chartex" xmlns:cx1="http://schemas.microsoft.com/office/drawing/2015/9/8/chartex" xmlns:cx2="http://schemas.microsoft.com/office/drawing/2015/10/21/chartex" xmlns:cx3="http://schemas.microsoft.com/office/drawing/2016/5/9/chartex" xmlns:cx4="http://schemas.microsoft.com/office/drawing/2016/5/10/chartex" xmlns:cx5="http://schemas.microsoft.com/office/drawing/2016/5/11/chartex" xmlns:cx6="http://schemas.microsoft.com/office/drawing/2016/5/12/chartex" xmlns:cx7="http://schemas.microsoft.com/office/drawing/2016/5/13/chartex" xmlns:cx8="http://schemas.microsoft.com/office/drawing/2016/5/14/chartex" xmlns:mc="http://schemas.openxmlformats.org/markup-compatibility/2006" xmlns:aink="http://schemas.microsoft.com/office/drawing/2016/ink" xmlns:am3d="http://schemas.microsoft.com/office/drawing/2017/model3d" xmlns:o="urn:schemas-microsoft-com:office:office" xmlns:oel="http://schemas.microsoft.com/office/2019/extlst" xmlns:r="http://schemas.openxmlformats.org/officeDocument/2006/relationships" xmlns:m="http://schemas.openxmlformats.org/officeDocument/2006/math" xmlns:v="urn:schemas-microsoft-com:vml" xmlns:wp14="http://schemas.microsoft.com/office/word/2010/wordprocessingDrawing" xmlns:wp="http://schemas.openxmlformats.org/drawingml/2006/wordprocessingDrawing" xmlns:w10="urn:schemas-microsoft-com:office:word" xmlns:w="http://schemas.openxmlformats.org/wordprocessingml/2006/main" xmlns:w14="http://schemas.microsoft.com/office/word/2010/wordml" xmlns:w15="http://schemas.microsoft.com/office/word/2012/wordml" xmlns:w16cex="http://schemas.microsoft.com/office/word/2018/wordml/cex" xmlns:w16cid="http://schemas.microsoft.com/office/word/2016/wordml/cid" xmlns:w16="http://schemas.microsoft.com/office/word/2018/wordml" xmlns:w16sdtdh="http://schemas.microsoft.com/office/word/2020/wordml/sdtdatahash" xmlns:w16se="http://schemas.microsoft.com/office/word/2015/wordml/symex" xmlns:wpg="http://schemas.microsoft.com/office/word/2010/wordprocessingGroup" xmlns:wpi="http://schemas.microsoft.com/office/word/2010/wordprocessingInk" xmlns:wne="http://schemas.microsoft.com/office/word/2006/wordml" xmlns:wps="http://schemas.microsoft.com/office/word/2010/wordprocessingShape" mc:Ignorable="w14 w15 w16se w16cid w16 w16cex w16sdtdh wp14">
+  <w:p>
+    <w:pPr>
+      <w:pStyle w:val="Piedepgina"/>
+    </w:pPr>
+  </w:p>
+</w:ftr>
+</file>
+
 <file path=word/footnotes.xml><?xml version="1.0" encoding="utf-8"?>
 <w:footnotes xmlns:wpc="http://schemas.microsoft.com/office/word/2010/wordprocessingCanvas" xmlns:cx="http://schemas.microsoft.com/office/drawing/2014/chartex" xmlns:cx1="http://schemas.microsoft.com/office/drawing/2015/9/8/chartex" xmlns:cx2="http://schemas.microsoft.com/office/drawing/2015/10/21/chartex" xmlns:cx3="http://schemas.microsoft.com/office/drawing/2016/5/9/chartex" xmlns:cx4="http://schemas.microsoft.com/office/drawing/2016/5/10/chartex" xmlns:cx5="http://schemas.microsoft.com/office/drawing/2016/5/11/chartex" xmlns:cx6="http://schemas.microsoft.com/office/drawing/2016/5/12/chartex" xmlns:cx7="http://schemas.microsoft.com/office/drawing/2016/5/13/chartex" xmlns:cx8="http://schemas.microsoft.com/office/drawing/2016/5/14/chartex" xmlns:mc="http://schemas.openxmlformats.org/markup-compatibility/2006" xmlns:aink="http://schemas.microsoft.com/office/drawing/2016/ink" xmlns:am3d="http://schemas.microsoft.com/office/drawing/2017/model3d" xmlns:o="urn:schemas-microsoft-com:office:office" xmlns:oel="http://schemas.microsoft.com/office/2019/extlst" xmlns:r="http://schemas.openxmlformats.org/officeDocument/2006/relationships" xmlns:m="http://schemas.openxmlformats.org/officeDocument/2006/math" xmlns:v="urn:schemas-microsoft-com:vml" xmlns:wp14="http://schemas.microsoft.com/office/word/2010/wordprocessingDrawing" xmlns:wp="http://schemas.openxmlformats.org/drawingml/2006/wordprocessingDrawing" xmlns:w10="urn:schemas-microsoft-com:office:word" xmlns:w="http://schemas.openxmlformats.org/wordprocessingml/2006/main" xmlns:w14="http://schemas.microsoft.com/office/word/2010/wordml" xmlns:w15="http://schemas.microsoft.com/office/word/2012/wordml" xmlns:w16cex="http://schemas.microsoft.com/office/word/2018/wordml/cex" xmlns:w16cid="http://schemas.microsoft.com/office/word/2016/wordml/cid" xmlns:w16="http://schemas.microsoft.com/office/word/2018/wordml" xmlns:w16sdtdh="http://schemas.microsoft.com/office/word/2020/wordml/sdtdatahash" xmlns:w16se="http://schemas.microsoft.com/office/word/2015/wordml/symex" xmlns:wpg="http://schemas.microsoft.com/office/word/2010/wordprocessingGroup" xmlns:wpi="http://schemas.microsoft.com/office/word/2010/wordprocessingInk" xmlns:wne="http://schemas.microsoft.com/office/word/2006/wordml" xmlns:wps="http://schemas.microsoft.com/office/word/2010/wordprocessingShape" mc:Ignorable="w14 w15 w16se w16cid w16 w16cex w16sdtdh wp14">
   <w:footnote w:type="separator" w:id="-1">
@@ -1361,7 +3303,13 @@
       <w:jc w:val="both"/>
     </w:pPr>
     <w:r>
-      <w:t>Titulo inv.</w:t>
+      <w:t>Actividad de aprendizaje 6</w:t>
+    </w:r>
+    <w:r>
+      <w:t xml:space="preserve"> - </w:t>
+    </w:r>
+    <w:r>
+      <w:t>Distribuciones y licencias en un sistema operativo</w:t>
     </w:r>
   </w:p>
 </w:hdr>
@@ -1383,7 +3331,6 @@
         <w:sz w:val="22"/>
         <w:szCs w:val="22"/>
         <w:lang w:eastAsia="en-US"/>
-        <w14:ligatures w14:val="standardContextual"/>
       </w:rPr>
     </w:pPr>
     <w:r>
@@ -1395,10 +3342,19 @@
         <w:sz w:val="22"/>
         <w:szCs w:val="22"/>
         <w:lang w:eastAsia="en-US"/>
-        <w14:ligatures w14:val="standardContextual"/>
       </w:rPr>
       <w:t>Seminario de Uso, Adaptación y Explotación de Sistemas Operativos, Becerra Velázquez Violeta del Rocío</w:t>
     </w:r>
+  </w:p>
+</w:hdr>
+</file>
+
+<file path=word/header3.xml><?xml version="1.0" encoding="utf-8"?>
+<w:hdr xmlns:wpc="http://schemas.microsoft.com/office/word/2010/wordprocessingCanvas" xmlns:cx="http://schemas.microsoft.com/office/drawing/2014/chartex" xmlns:cx1="http://schemas.microsoft.com/office/drawing/2015/9/8/chartex" xmlns:cx2="http://schemas.microsoft.com/office/drawing/2015/10/21/chartex" xmlns:cx3="http://schemas.microsoft.com/office/drawing/2016/5/9/chartex" xmlns:cx4="http://schemas.microsoft.com/office/drawing/2016/5/10/chartex" xmlns:cx5="http://schemas.microsoft.com/office/drawing/2016/5/11/chartex" xmlns:cx6="http://schemas.microsoft.com/office/drawing/2016/5/12/chartex" xmlns:cx7="http://schemas.microsoft.com/office/drawing/2016/5/13/chartex" xmlns:cx8="http://schemas.microsoft.com/office/drawing/2016/5/14/chartex" xmlns:mc="http://schemas.openxmlformats.org/markup-compatibility/2006" xmlns:aink="http://schemas.microsoft.com/office/drawing/2016/ink" xmlns:am3d="http://schemas.microsoft.com/office/drawing/2017/model3d" xmlns:o="urn:schemas-microsoft-com:office:office" xmlns:oel="http://schemas.microsoft.com/office/2019/extlst" xmlns:r="http://schemas.openxmlformats.org/officeDocument/2006/relationships" xmlns:m="http://schemas.openxmlformats.org/officeDocument/2006/math" xmlns:v="urn:schemas-microsoft-com:vml" xmlns:wp14="http://schemas.microsoft.com/office/word/2010/wordprocessingDrawing" xmlns:wp="http://schemas.openxmlformats.org/drawingml/2006/wordprocessingDrawing" xmlns:w10="urn:schemas-microsoft-com:office:word" xmlns:w="http://schemas.openxmlformats.org/wordprocessingml/2006/main" xmlns:w14="http://schemas.microsoft.com/office/word/2010/wordml" xmlns:w15="http://schemas.microsoft.com/office/word/2012/wordml" xmlns:w16cex="http://schemas.microsoft.com/office/word/2018/wordml/cex" xmlns:w16cid="http://schemas.microsoft.com/office/word/2016/wordml/cid" xmlns:w16="http://schemas.microsoft.com/office/word/2018/wordml" xmlns:w16sdtdh="http://schemas.microsoft.com/office/word/2020/wordml/sdtdatahash" xmlns:w16se="http://schemas.microsoft.com/office/word/2015/wordml/symex" xmlns:wpg="http://schemas.microsoft.com/office/word/2010/wordprocessingGroup" xmlns:wpi="http://schemas.microsoft.com/office/word/2010/wordprocessingInk" xmlns:wne="http://schemas.microsoft.com/office/word/2006/wordml" xmlns:wps="http://schemas.microsoft.com/office/word/2010/wordprocessingShape" mc:Ignorable="w14 w15 w16se w16cid w16 w16cex w16sdtdh wp14">
+  <w:p>
+    <w:pPr>
+      <w:pStyle w:val="Encabezado"/>
+    </w:pPr>
   </w:p>
 </w:hdr>
 </file>
@@ -1609,11 +3565,11 @@
     </w:lvl>
   </w:abstractNum>
   <w:abstractNum w:abstractNumId="2" w15:restartNumberingAfterBreak="0">
-    <w:nsid w:val="4EAE2160"/>
+    <w:nsid w:val="2CB43581"/>
     <w:multiLevelType w:val="hybridMultilevel"/>
-    <w:tmpl w:val="368CFDB4"/>
+    <w:tmpl w:val="D01C785A"/>
     <w:lvl w:ilvl="0" w:tplc="080A0017">
-      <w:start w:val="1"/>
+      <w:start w:val="3"/>
       <w:numFmt w:val="lowerLetter"/>
       <w:lvlText w:val="%1)"/>
       <w:lvlJc w:val="left"/>
@@ -1697,14 +3653,106 @@
       </w:pPr>
     </w:lvl>
   </w:abstractNum>
+  <w:abstractNum w:abstractNumId="3" w15:restartNumberingAfterBreak="0">
+    <w:nsid w:val="4EAE2160"/>
+    <w:multiLevelType w:val="hybridMultilevel"/>
+    <w:tmpl w:val="368CFDB4"/>
+    <w:lvl w:ilvl="0" w:tplc="080A0017">
+      <w:start w:val="1"/>
+      <w:numFmt w:val="lowerLetter"/>
+      <w:lvlText w:val="%1)"/>
+      <w:lvlJc w:val="left"/>
+      <w:pPr>
+        <w:ind w:left="720" w:hanging="360"/>
+      </w:pPr>
+      <w:rPr>
+        <w:rFonts w:hint="default"/>
+      </w:rPr>
+    </w:lvl>
+    <w:lvl w:ilvl="1" w:tplc="080A0019" w:tentative="1">
+      <w:start w:val="1"/>
+      <w:numFmt w:val="lowerLetter"/>
+      <w:lvlText w:val="%2."/>
+      <w:lvlJc w:val="left"/>
+      <w:pPr>
+        <w:ind w:left="1440" w:hanging="360"/>
+      </w:pPr>
+    </w:lvl>
+    <w:lvl w:ilvl="2" w:tplc="080A001B" w:tentative="1">
+      <w:start w:val="1"/>
+      <w:numFmt w:val="lowerRoman"/>
+      <w:lvlText w:val="%3."/>
+      <w:lvlJc w:val="right"/>
+      <w:pPr>
+        <w:ind w:left="2160" w:hanging="180"/>
+      </w:pPr>
+    </w:lvl>
+    <w:lvl w:ilvl="3" w:tplc="080A000F" w:tentative="1">
+      <w:start w:val="1"/>
+      <w:numFmt w:val="decimal"/>
+      <w:lvlText w:val="%4."/>
+      <w:lvlJc w:val="left"/>
+      <w:pPr>
+        <w:ind w:left="2880" w:hanging="360"/>
+      </w:pPr>
+    </w:lvl>
+    <w:lvl w:ilvl="4" w:tplc="080A0019" w:tentative="1">
+      <w:start w:val="1"/>
+      <w:numFmt w:val="lowerLetter"/>
+      <w:lvlText w:val="%5."/>
+      <w:lvlJc w:val="left"/>
+      <w:pPr>
+        <w:ind w:left="3600" w:hanging="360"/>
+      </w:pPr>
+    </w:lvl>
+    <w:lvl w:ilvl="5" w:tplc="080A001B" w:tentative="1">
+      <w:start w:val="1"/>
+      <w:numFmt w:val="lowerRoman"/>
+      <w:lvlText w:val="%6."/>
+      <w:lvlJc w:val="right"/>
+      <w:pPr>
+        <w:ind w:left="4320" w:hanging="180"/>
+      </w:pPr>
+    </w:lvl>
+    <w:lvl w:ilvl="6" w:tplc="080A000F" w:tentative="1">
+      <w:start w:val="1"/>
+      <w:numFmt w:val="decimal"/>
+      <w:lvlText w:val="%7."/>
+      <w:lvlJc w:val="left"/>
+      <w:pPr>
+        <w:ind w:left="5040" w:hanging="360"/>
+      </w:pPr>
+    </w:lvl>
+    <w:lvl w:ilvl="7" w:tplc="080A0019" w:tentative="1">
+      <w:start w:val="1"/>
+      <w:numFmt w:val="lowerLetter"/>
+      <w:lvlText w:val="%8."/>
+      <w:lvlJc w:val="left"/>
+      <w:pPr>
+        <w:ind w:left="5760" w:hanging="360"/>
+      </w:pPr>
+    </w:lvl>
+    <w:lvl w:ilvl="8" w:tplc="080A001B" w:tentative="1">
+      <w:start w:val="1"/>
+      <w:numFmt w:val="lowerRoman"/>
+      <w:lvlText w:val="%9."/>
+      <w:lvlJc w:val="right"/>
+      <w:pPr>
+        <w:ind w:left="6480" w:hanging="180"/>
+      </w:pPr>
+    </w:lvl>
+  </w:abstractNum>
   <w:num w:numId="1" w16cid:durableId="803499883">
-    <w:abstractNumId w:val="2"/>
+    <w:abstractNumId w:val="3"/>
   </w:num>
   <w:num w:numId="2" w16cid:durableId="1221746177">
     <w:abstractNumId w:val="0"/>
   </w:num>
   <w:num w:numId="3" w16cid:durableId="1258516015">
     <w:abstractNumId w:val="1"/>
+  </w:num>
+  <w:num w:numId="4" w16cid:durableId="1784379115">
+    <w:abstractNumId w:val="2"/>
   </w:num>
 </w:numbering>
 </file>
@@ -2129,7 +4177,6 @@
       <w:sz w:val="48"/>
       <w:szCs w:val="48"/>
       <w:lang w:eastAsia="es-MX"/>
-      <w14:ligatures w14:val="none"/>
     </w:rPr>
   </w:style>
   <w:style w:type="paragraph" w:styleId="Ttulo2">
@@ -2238,7 +4285,6 @@
       <w:sz w:val="48"/>
       <w:szCs w:val="48"/>
       <w:lang w:eastAsia="es-MX"/>
-      <w14:ligatures w14:val="none"/>
     </w:rPr>
   </w:style>
   <w:style w:type="paragraph" w:styleId="Encabezado">
@@ -2372,8 +4418,105 @@
       <w:sz w:val="24"/>
       <w:szCs w:val="24"/>
       <w:lang w:eastAsia="es-MX"/>
-      <w14:ligatures w14:val="none"/>
     </w:rPr>
+  </w:style>
+  <w:style w:type="paragraph" w:styleId="Descripcin">
+    <w:name w:val="caption"/>
+    <w:basedOn w:val="Normal"/>
+    <w:next w:val="Normal"/>
+    <w:uiPriority w:val="35"/>
+    <w:unhideWhenUsed/>
+    <w:qFormat/>
+    <w:rsid w:val="003F1959"/>
+    <w:pPr>
+      <w:spacing w:after="200" w:line="240" w:lineRule="auto"/>
+    </w:pPr>
+    <w:rPr>
+      <w:i/>
+      <w:iCs/>
+      <w:color w:val="44546A" w:themeColor="text2"/>
+      <w:sz w:val="18"/>
+      <w:szCs w:val="18"/>
+    </w:rPr>
+  </w:style>
+  <w:style w:type="paragraph" w:styleId="Bibliografa">
+    <w:name w:val="Bibliography"/>
+    <w:basedOn w:val="Normal"/>
+    <w:next w:val="Normal"/>
+    <w:uiPriority w:val="37"/>
+    <w:unhideWhenUsed/>
+    <w:rsid w:val="0068772B"/>
+  </w:style>
+  <w:style w:type="paragraph" w:styleId="TtuloTDC">
+    <w:name w:val="TOC Heading"/>
+    <w:basedOn w:val="Ttulo1"/>
+    <w:next w:val="Normal"/>
+    <w:uiPriority w:val="39"/>
+    <w:unhideWhenUsed/>
+    <w:qFormat/>
+    <w:rsid w:val="0068772B"/>
+    <w:pPr>
+      <w:keepNext/>
+      <w:keepLines/>
+      <w:spacing w:before="240" w:beforeAutospacing="0" w:after="0" w:afterAutospacing="0" w:line="259" w:lineRule="auto"/>
+      <w:outlineLvl w:val="9"/>
+    </w:pPr>
+    <w:rPr>
+      <w:rFonts w:asciiTheme="majorHAnsi" w:eastAsiaTheme="majorEastAsia" w:hAnsiTheme="majorHAnsi" w:cstheme="majorBidi"/>
+      <w:b w:val="0"/>
+      <w:bCs w:val="0"/>
+      <w:color w:val="2F5496" w:themeColor="accent1" w:themeShade="BF"/>
+      <w:kern w:val="0"/>
+      <w:sz w:val="32"/>
+      <w:szCs w:val="32"/>
+    </w:rPr>
+  </w:style>
+  <w:style w:type="paragraph" w:styleId="TDC1">
+    <w:name w:val="toc 1"/>
+    <w:basedOn w:val="Normal"/>
+    <w:next w:val="Normal"/>
+    <w:autoRedefine/>
+    <w:uiPriority w:val="39"/>
+    <w:unhideWhenUsed/>
+    <w:rsid w:val="0068772B"/>
+    <w:pPr>
+      <w:spacing w:after="100"/>
+    </w:pPr>
+  </w:style>
+  <w:style w:type="paragraph" w:styleId="TDC2">
+    <w:name w:val="toc 2"/>
+    <w:basedOn w:val="Normal"/>
+    <w:next w:val="Normal"/>
+    <w:autoRedefine/>
+    <w:uiPriority w:val="39"/>
+    <w:unhideWhenUsed/>
+    <w:rsid w:val="0068772B"/>
+    <w:pPr>
+      <w:spacing w:after="100"/>
+      <w:ind w:left="220"/>
+    </w:pPr>
+  </w:style>
+  <w:style w:type="character" w:styleId="Hipervnculo">
+    <w:name w:val="Hyperlink"/>
+    <w:basedOn w:val="Fuentedeprrafopredeter"/>
+    <w:uiPriority w:val="99"/>
+    <w:unhideWhenUsed/>
+    <w:rsid w:val="0068772B"/>
+    <w:rPr>
+      <w:color w:val="0563C1" w:themeColor="hyperlink"/>
+      <w:u w:val="single"/>
+    </w:rPr>
+  </w:style>
+  <w:style w:type="paragraph" w:styleId="Tabladeilustraciones">
+    <w:name w:val="table of figures"/>
+    <w:basedOn w:val="Normal"/>
+    <w:next w:val="Normal"/>
+    <w:uiPriority w:val="99"/>
+    <w:unhideWhenUsed/>
+    <w:rsid w:val="0068772B"/>
+    <w:pPr>
+      <w:spacing w:after="0"/>
+    </w:pPr>
   </w:style>
 </w:styles>
 </file>

</xml_diff>